<commit_message>
TimeShift, Maintain Proximity behavior
</commit_message>
<xml_diff>
--- a/Zebrafish behavior identification methods.docx
+++ b/Zebrafish behavior identification methods.docx
@@ -59,7 +59,7 @@
         <w:t xml:space="preserve">Last modified </w:t>
       </w:r>
       <w:r>
-        <w:t>January 25</w:t>
+        <w:t>June 20</w:t>
       </w:r>
       <w:r>
         <w:t>, 202</w:t>
@@ -1714,9 +1714,6 @@
       <w:r>
         <w:t xml:space="preserve"> </w:t>
       </w:r>
-      <w:r>
-        <w:t xml:space="preserve"> </w:t>
-      </w:r>
     </w:p>
     <w:p>
       <w:pPr>
@@ -2190,6 +2187,124 @@
     <w:p/>
     <w:p>
       <w:pPr>
+        <w:pStyle w:val="Heading2"/>
+      </w:pPr>
+      <w:r>
+        <w:t>Maintaining Proximity</w:t>
+      </w:r>
+    </w:p>
+    <w:p>
+      <w:r>
+        <w:t>Two fish maintain proximity while moving, allowing short gaps in motion, but requiring an overall minimal duration for the maintenance behavior.</w:t>
+      </w:r>
+      <w:r>
+        <w:t xml:space="preserve"> The motion and proximity parameters are the same as used for other behaviors.</w:t>
+      </w:r>
+    </w:p>
+    <w:p>
+      <w:pPr>
+        <w:rPr>
+          <w:b/>
+          <w:bCs/>
+        </w:rPr>
+      </w:pPr>
+      <w:r>
+        <w:rPr>
+          <w:b/>
+          <w:bCs/>
+        </w:rPr>
+        <w:t>Parameters:</w:t>
+      </w:r>
+    </w:p>
+    <w:p>
+      <w:r>
+        <w:rPr>
+          <w:rFonts w:ascii="Calibri" w:hAnsi="Calibri" w:cs="Calibri"/>
+        </w:rPr>
+        <w:t>motion_speed</w:t>
+      </w:r>
+      <w:r>
+        <w:rPr>
+          <w:rFonts w:ascii="Calibri" w:hAnsi="Calibri" w:cs="Calibri"/>
+        </w:rPr>
+        <w:t>_threshold</w:t>
+      </w:r>
+      <w:r>
+        <w:t xml:space="preserve"> = 9 mm/s</w:t>
+      </w:r>
+    </w:p>
+    <w:p>
+      <w:r>
+        <w:rPr>
+          <w:rFonts w:ascii="Calibri" w:hAnsi="Calibri" w:cs="Calibri"/>
+        </w:rPr>
+        <w:t>proximity</w:t>
+      </w:r>
+      <w:r>
+        <w:rPr>
+          <w:rFonts w:ascii="Calibri" w:hAnsi="Calibri" w:cs="Calibri"/>
+        </w:rPr>
+        <w:t>_threshold</w:t>
+      </w:r>
+      <w:r>
+        <w:rPr>
+          <w:rFonts w:ascii="Calibri" w:hAnsi="Calibri" w:cs="Calibri"/>
+        </w:rPr>
+        <w:t>_mm</w:t>
+      </w:r>
+      <w:r>
+        <w:t xml:space="preserve"> = 7 mm (approx. 1 body length)</w:t>
+      </w:r>
+    </w:p>
+    <w:p>
+      <w:r>
+        <w:rPr>
+          <w:rFonts w:ascii="Calibri" w:hAnsi="Calibri" w:cs="Calibri"/>
+        </w:rPr>
+        <w:t>max_</w:t>
+      </w:r>
+      <w:r>
+        <w:rPr>
+          <w:rFonts w:ascii="Calibri" w:hAnsi="Calibri" w:cs="Calibri"/>
+        </w:rPr>
+        <w:t>motion_</w:t>
+      </w:r>
+      <w:r>
+        <w:rPr>
+          <w:rFonts w:ascii="Calibri" w:hAnsi="Calibri" w:cs="Calibri"/>
+        </w:rPr>
+        <w:t>gap_s</w:t>
+      </w:r>
+      <w:r>
+        <w:t xml:space="preserve"> = 0.08 s (2 frames at 25 fps)</w:t>
+      </w:r>
+    </w:p>
+    <w:p>
+      <w:r>
+        <w:rPr>
+          <w:rFonts w:ascii="Calibri" w:hAnsi="Calibri" w:cs="Calibri"/>
+        </w:rPr>
+        <w:t>min_</w:t>
+      </w:r>
+      <w:r>
+        <w:rPr>
+          <w:rFonts w:ascii="Calibri" w:hAnsi="Calibri" w:cs="Calibri"/>
+        </w:rPr>
+        <w:t>proximity_</w:t>
+      </w:r>
+      <w:r>
+        <w:rPr>
+          <w:rFonts w:ascii="Calibri" w:hAnsi="Calibri" w:cs="Calibri"/>
+        </w:rPr>
+        <w:t>duration_s</w:t>
+      </w:r>
+      <w:r>
+        <w:t xml:space="preserve"> = 0.6 s (15 frames at 25 fps)</w:t>
+      </w:r>
+    </w:p>
+    <w:p/>
+    <w:p>
+      <w:pPr>
         <w:pStyle w:val="Heading1"/>
       </w:pPr>
       <w:r>
@@ -2409,6 +2524,7 @@
     </w:p>
     <w:p>
       <w:r>
+        <w:lastRenderedPageBreak/>
         <w:t xml:space="preserve">Consider contiguous blocks of frames with bending angle &gt; </w:t>
       </w:r>
       <w:r>
@@ -2425,16 +2541,7 @@
         <w:t>min</w:t>
       </w:r>
       <w:r>
-        <w:t xml:space="preserve">. Assign the bending behavior for the whole block </w:t>
-      </w:r>
-      <w:r>
-        <w:t xml:space="preserve">as the type </w:t>
-      </w:r>
-      <w:r>
-        <w:t xml:space="preserve">(J, R, C) </w:t>
-      </w:r>
-      <w:r>
-        <w:t>corresponding to the maximum bending angle of that sequence</w:t>
+        <w:t>. Assign the bending behavior for the whole block as the type (J, R, C) corresponding to the maximum bending angle of that sequence</w:t>
       </w:r>
     </w:p>
     <w:p/>
@@ -3239,6 +3346,7 @@
     </w:p>
     <w:p>
       <w:r>
+        <w:lastRenderedPageBreak/>
         <w:t xml:space="preserve">Calculate the average, standard deviation, and skew of all the </w:t>
       </w:r>
       <w:r>
@@ -3501,6 +3609,52 @@
       <w:r>
         <w:t>.</w:t>
       </w:r>
+      <w:r>
+        <w:t xml:space="preserve"> Note that </w:t>
+      </w:r>
+      <w:r>
+        <w:rPr>
+          <w:rFonts w:ascii="Calibri" w:hAnsi="Calibri" w:cs="Calibri"/>
+        </w:rPr>
+        <w:t>φ</w:t>
+      </w:r>
+      <w:r>
+        <w:rPr>
+          <w:rFonts w:ascii="Calibri" w:hAnsi="Calibri" w:cs="Calibri"/>
+          <w:i/>
+          <w:iCs/>
+          <w:vertAlign w:val="subscript"/>
+        </w:rPr>
+        <w:t>i</w:t>
+      </w:r>
+      <w:r>
+        <w:rPr>
+          <w:vertAlign w:val="subscript"/>
+        </w:rPr>
+        <w:t xml:space="preserve"> </w:t>
+      </w:r>
+      <w:r>
+        <w:t xml:space="preserve">&lt; </w:t>
+      </w:r>
+      <w:r>
+        <w:rPr>
+          <w:rFonts w:ascii="Calibri" w:hAnsi="Calibri" w:cs="Calibri"/>
+        </w:rPr>
+        <w:t>π</w:t>
+      </w:r>
+      <w:r>
+        <w:t xml:space="preserve"> /2 corresponds to Fish </w:t>
+      </w:r>
+      <w:r>
+        <w:rPr>
+          <w:i/>
+          <w:iCs/>
+        </w:rPr>
+        <w:t>i</w:t>
+      </w:r>
+      <w:r>
+        <w:t xml:space="preserve"> facing towards the other fish.</w:t>
+      </w:r>
     </w:p>
     <w:p/>
     <w:p>
@@ -3508,7 +3662,6 @@
         <w:rPr>
           <w:noProof/>
         </w:rPr>
-        <w:lastRenderedPageBreak/>
         <w:drawing>
           <wp:inline distT="0" distB="0" distL="0" distR="0" wp14:anchorId="5475F317" wp14:editId="3B91AB60">
             <wp:extent cx="4114800" cy="2413928"/>
@@ -3560,6 +3713,61 @@
       </w:r>
     </w:p>
     <w:p/>
+    <w:p>
+      <w:pPr>
+        <w:pStyle w:val="Heading2"/>
+      </w:pPr>
+      <w:r>
+        <w:t>Relative heading</w:t>
+      </w:r>
+    </w:p>
+    <w:p>
+      <w:r>
+        <w:t xml:space="preserve">Difference in heading angle between two fish, </w:t>
+      </w:r>
+      <w:r>
+        <w:t>|</w:t>
+      </w:r>
+      <w:r>
+        <w:rPr>
+          <w:rFonts w:ascii="Calibri" w:hAnsi="Calibri" w:cs="Calibri"/>
+        </w:rPr>
+        <w:t>Θ</w:t>
+      </w:r>
+      <w:r>
+        <w:rPr>
+          <w:vertAlign w:val="subscript"/>
+        </w:rPr>
+        <w:t>2</w:t>
+      </w:r>
+      <w:r>
+        <w:t xml:space="preserve"> – </w:t>
+      </w:r>
+      <w:r>
+        <w:rPr>
+          <w:rFonts w:ascii="Calibri" w:hAnsi="Calibri" w:cs="Calibri"/>
+        </w:rPr>
+        <w:t>Θ</w:t>
+      </w:r>
+      <w:r>
+        <w:rPr>
+          <w:vertAlign w:val="subscript"/>
+        </w:rPr>
+        <w:t>1</w:t>
+      </w:r>
+      <w:r>
+        <w:t xml:space="preserve">|, </w:t>
+      </w:r>
+      <w:r>
+        <w:t xml:space="preserve">range [0, </w:t>
+      </w:r>
+      <w:r>
+        <w:t>π</w:t>
+      </w:r>
+      <w:r>
+        <w:t>].</w:t>
+      </w:r>
+    </w:p>
     <w:p/>
     <w:p>
       <w:pPr>
@@ -3642,7 +3850,11 @@
         <w:t>contact events (see “Contact”).</w:t>
       </w:r>
       <w:r>
-        <w:t xml:space="preserve"> Specifically, tracking is considered “bad” if one or more body positions for either fish are recorded as zero. In addition, tracking is “bad” if the distance between positions 1 and 2 (head-body) is more than 3 times the mean distance between positions </w:t>
+        <w:t xml:space="preserve"> Specifically, tracking is considered “bad” if one or more body positions for either fish are recorded </w:t>
+      </w:r>
+      <w:r>
+        <w:lastRenderedPageBreak/>
+        <w:t xml:space="preserve">as zero. In addition, tracking is “bad” if the distance between positions 1 and 2 (head-body) is more than 3 times the mean distance between positions </w:t>
       </w:r>
       <w:r>
         <w:t>j and j+1 for j = 2 to 9.</w:t>
@@ -3886,7 +4098,6 @@
           <w:b/>
           <w:bCs/>
         </w:rPr>
-        <w:lastRenderedPageBreak/>
         <w:t>Parameters:</w:t>
       </w:r>
     </w:p>
@@ -4009,6 +4220,7 @@
         <w:pStyle w:val="Heading2"/>
       </w:pPr>
       <w:r>
+        <w:lastRenderedPageBreak/>
         <w:t>C-Bends</w:t>
       </w:r>
     </w:p>
@@ -4109,7 +4321,6 @@
         <w:rPr>
           <w:noProof/>
         </w:rPr>
-        <w:lastRenderedPageBreak/>
         <w:drawing>
           <wp:inline distT="0" distB="0" distL="0" distR="0" wp14:anchorId="5C0858BE" wp14:editId="47415C3F">
             <wp:extent cx="2286000" cy="2267896"/>
@@ -4364,6 +4575,7 @@
         </w:numPr>
       </w:pPr>
       <w:r>
+        <w:lastRenderedPageBreak/>
         <w:t>the fish heading vectors should be tangent to the best-fit circle; specifically |cos(</w:t>
       </w:r>
       <w:r>

</xml_diff>

<commit_message>
"seeing" now refers to any body position
Presently, “seeing” is assessed as the angle between a fish’s heading vector and the head-head vector to the other fish, i.e. the relative orientation angle, being less than some value. (Present parameters: the cosine of the relative orientation angle should be > 0.5). This is easy to implement, since the relative orientation angles are already calculated. In get_90_deg_frames() in behavior_identification.py, this is just one line per fish.
I alter this to indicate that any body position of the other fish is “seen.”
</commit_message>
<xml_diff>
--- a/Zebrafish behavior identification methods.docx
+++ b/Zebrafish behavior identification methods.docx
@@ -59,7 +59,7 @@
         <w:t xml:space="preserve">Last modified </w:t>
       </w:r>
       <w:r>
-        <w:t>June 20</w:t>
+        <w:t>August 15</w:t>
       </w:r>
       <w:r>
         <w:t>, 202</w:t>
@@ -362,7 +362,10 @@
         <w:t>:</w:t>
       </w:r>
       <w:r>
-        <w:t xml:space="preserve"> The heading angle of fish i (i = 1, 2).</w:t>
+        <w:t xml:space="preserve"> The heading angle of fish i (i = 1, 2)</w:t>
+      </w:r>
+      <w:r>
+        <w:t>, i.e. the angle relative to the zero angle of the lab coordinate system.</w:t>
       </w:r>
     </w:p>
     <w:p>
@@ -815,7 +818,38 @@
         <w:t xml:space="preserve"> distinguished based on the </w:t>
       </w:r>
       <w:r>
-        <w:t xml:space="preserve">angles between </w:t>
+        <w:t>angles</w:t>
+      </w:r>
+      <w:r>
+        <w:t xml:space="preserve"> </w:t>
+      </w:r>
+      <w:r>
+        <w:rPr>
+          <w:rFonts w:ascii="Calibri" w:hAnsi="Calibri" w:cs="Calibri"/>
+        </w:rPr>
+        <w:t>φ</w:t>
+      </w:r>
+      <w:r>
+        <w:t xml:space="preserve"> between</w:t>
+      </w:r>
+      <w:r>
+        <w:t xml:space="preserve"> the heading vector</w:t>
+      </w:r>
+      <w:r>
+        <w:t xml:space="preserve"> </w:t>
+      </w:r>
+      <w:r>
+        <w:t xml:space="preserve">of a given fish </w:t>
+      </w:r>
+      <w:r>
+        <w:rPr>
+          <w:i/>
+          <w:iCs/>
+        </w:rPr>
+        <w:t>j</w:t>
+      </w:r>
+      <w:r>
+        <w:t xml:space="preserve">, </w:t>
       </w:r>
       <w:r>
         <w:rPr>
@@ -830,139 +864,297 @@
           <w:bCs/>
           <w:vertAlign w:val="subscript"/>
         </w:rPr>
+        <w:t>j</w:t>
+      </w:r>
+      <w:r>
+        <w:t xml:space="preserve">, </w:t>
+      </w:r>
+      <w:r>
+        <w:t>and</w:t>
+      </w:r>
+      <w:r>
+        <w:t xml:space="preserve"> the vectors from its head to each body position of the other fish,</w:t>
+      </w:r>
+      <w:r>
+        <w:t xml:space="preserve"> </w:t>
+      </w:r>
+      <w:r>
+        <w:rPr>
+          <w:b/>
+          <w:bCs/>
+        </w:rPr>
+        <w:t>d</w:t>
+      </w:r>
+      <w:r>
+        <w:rPr>
+          <w:b/>
+          <w:bCs/>
+          <w:vertAlign w:val="subscript"/>
+        </w:rPr>
+        <w:t>H</w:t>
+      </w:r>
+      <w:r>
+        <w:rPr>
+          <w:b/>
+          <w:bCs/>
+          <w:vertAlign w:val="subscript"/>
+        </w:rPr>
+        <w:t>B</w:t>
+      </w:r>
+      <w:bookmarkStart w:id="0" w:name="_Hlk139471917"/>
+      <w:r>
+        <w:rPr>
+          <w:b/>
+          <w:bCs/>
+          <w:vertAlign w:val="subscript"/>
+        </w:rPr>
+        <w:t>,jk</w:t>
+      </w:r>
+      <w:r>
+        <w:t>. W</w:t>
+      </w:r>
+      <w:r>
+        <w:t xml:space="preserve">e consider that </w:t>
+      </w:r>
+      <w:r>
+        <w:t xml:space="preserve">fish </w:t>
+      </w:r>
+      <w:r>
+        <w:rPr>
+          <w:i/>
+          <w:iCs/>
+        </w:rPr>
+        <w:t>j</w:t>
+      </w:r>
+      <w:r>
+        <w:t xml:space="preserve"> can “see” fish </w:t>
+      </w:r>
+      <w:r>
+        <w:rPr>
+          <w:i/>
+          <w:iCs/>
+        </w:rPr>
+        <w:t>k</w:t>
+      </w:r>
+      <w:r>
+        <w:t xml:space="preserve"> if </w:t>
+      </w:r>
+      <w:r>
+        <w:t>cos(</w:t>
+      </w:r>
+      <w:r>
+        <w:rPr>
+          <w:rFonts w:ascii="Calibri" w:hAnsi="Calibri" w:cs="Calibri"/>
+        </w:rPr>
+        <w:t>φ</w:t>
+      </w:r>
+      <w:r>
+        <w:t xml:space="preserve">) &gt; </w:t>
+      </w:r>
+      <w:r>
+        <w:rPr>
+          <w:rFonts w:ascii="Calibri" w:hAnsi="Calibri" w:cs="Calibri"/>
+        </w:rPr>
+        <w:t>co</w:t>
+      </w:r>
+      <w:r>
+        <w:rPr>
+          <w:rFonts w:asciiTheme="majorHAnsi" w:hAnsiTheme="majorHAnsi" w:cstheme="majorHAnsi"/>
+        </w:rPr>
+        <w:t>sΘ</w:t>
+      </w:r>
+      <w:r>
+        <w:rPr>
+          <w:rFonts w:asciiTheme="majorHAnsi" w:hAnsiTheme="majorHAnsi" w:cstheme="majorHAnsi"/>
+          <w:vertAlign w:val="subscript"/>
+        </w:rPr>
+        <w:t>seeing</w:t>
+      </w:r>
+      <w:r>
+        <w:t xml:space="preserve"> </w:t>
+      </w:r>
+      <w:r>
+        <w:t xml:space="preserve">for </w:t>
+      </w:r>
+      <w:r>
+        <w:rPr>
+          <w:i/>
+          <w:iCs/>
+        </w:rPr>
+        <w:t>any</w:t>
+      </w:r>
+      <w:r>
+        <w:t xml:space="preserve"> of the angles </w:t>
+      </w:r>
+      <w:r>
+        <w:rPr>
+          <w:rFonts w:ascii="Calibri" w:hAnsi="Calibri" w:cs="Calibri"/>
+        </w:rPr>
+        <w:t>φ</w:t>
+      </w:r>
+      <w:r>
+        <w:t>.</w:t>
+      </w:r>
+      <w:r>
+        <w:t xml:space="preserve"> </w:t>
+      </w:r>
+      <w:bookmarkEnd w:id="0"/>
+      <w:r>
+        <w:t>In addition, for the case in which one fish “sees” the other, we identify whether the larger or the smaller fish is the one that “sees.”</w:t>
+      </w:r>
+    </w:p>
+    <w:p>
+      <w:pPr>
+        <w:rPr>
+          <w:b/>
+          <w:bCs/>
+        </w:rPr>
+      </w:pPr>
+      <w:r>
+        <w:rPr>
+          <w:b/>
+          <w:bCs/>
+        </w:rPr>
+        <w:t>Parameter</w:t>
+      </w:r>
+      <w:r>
+        <w:rPr>
+          <w:b/>
+          <w:bCs/>
+        </w:rPr>
+        <w:t>s</w:t>
+      </w:r>
+      <w:r>
+        <w:rPr>
+          <w:b/>
+          <w:bCs/>
+        </w:rPr>
+        <w:t>:</w:t>
+      </w:r>
+    </w:p>
+    <w:p>
+      <w:r>
+        <w:rPr>
+          <w:rFonts w:asciiTheme="minorHAnsi" w:hAnsiTheme="minorHAnsi" w:cstheme="minorHAnsi"/>
+        </w:rPr>
+        <w:t>perp</w:t>
+      </w:r>
+      <w:r>
+        <w:rPr>
+          <w:rFonts w:asciiTheme="minorHAnsi" w:hAnsiTheme="minorHAnsi" w:cstheme="minorHAnsi"/>
+        </w:rPr>
+        <w:t>_windowsize</w:t>
+      </w:r>
+      <w:r>
+        <w:t xml:space="preserve"> </w:t>
+      </w:r>
+      <w:r>
+        <w:t xml:space="preserve">= </w:t>
+      </w:r>
+      <w:r>
+        <w:t>2</w:t>
+      </w:r>
+      <w:r>
+        <w:t xml:space="preserve"> frames (</w:t>
+      </w:r>
+      <w:r>
+        <w:t>8</w:t>
+      </w:r>
+      <w:r>
+        <w:t>0 ms)</w:t>
+      </w:r>
+    </w:p>
+    <w:p>
+      <w:r>
+        <w:rPr>
+          <w:rFonts w:asciiTheme="majorHAnsi" w:hAnsiTheme="majorHAnsi" w:cstheme="majorHAnsi"/>
+        </w:rPr>
+        <w:t>cosΘ</w:t>
+      </w:r>
+      <w:r>
+        <w:rPr>
+          <w:rFonts w:asciiTheme="majorHAnsi" w:hAnsiTheme="majorHAnsi" w:cstheme="majorHAnsi"/>
+          <w:vertAlign w:val="subscript"/>
+        </w:rPr>
+        <w:t>threshold</w:t>
+      </w:r>
+      <w:r>
+        <w:rPr>
+          <w:rFonts w:asciiTheme="majorHAnsi" w:hAnsiTheme="majorHAnsi" w:cstheme="majorHAnsi"/>
+          <w:vertAlign w:val="subscript"/>
+        </w:rPr>
+        <w:t>_perp</w:t>
+      </w:r>
+      <w:r>
+        <w:t xml:space="preserve"> = 0.</w:t>
+      </w:r>
+      <w:r>
+        <w:t>26</w:t>
+      </w:r>
+      <w:r>
+        <w:t xml:space="preserve"> (</w:t>
+      </w:r>
+      <w:r>
+        <w:t xml:space="preserve">corresponding to </w:t>
+      </w:r>
+      <w:r>
+        <w:t xml:space="preserve">± </w:t>
+      </w:r>
+      <w:r>
         <w:t>1</w:t>
       </w:r>
       <w:r>
-        <w:t xml:space="preserve"> and </w:t>
-      </w:r>
-      <w:r>
-        <w:rPr>
-          <w:b/>
-          <w:bCs/>
-        </w:rPr>
-        <w:t>d</w:t>
-      </w:r>
-      <w:r>
-        <w:rPr>
-          <w:b/>
-          <w:bCs/>
-          <w:vertAlign w:val="subscript"/>
-        </w:rPr>
-        <w:t>HH</w:t>
-      </w:r>
-      <w:r>
-        <w:t xml:space="preserve"> and </w:t>
-      </w:r>
-      <w:r>
-        <w:rPr>
-          <w:b/>
-          <w:bCs/>
-        </w:rPr>
-        <w:t>n</w:t>
-      </w:r>
-      <w:r>
-        <w:rPr>
-          <w:b/>
-          <w:bCs/>
-          <w:vertAlign w:val="subscript"/>
-        </w:rPr>
+        <w:t>5</w:t>
+      </w:r>
+      <w:r>
+        <w:t xml:space="preserve"> degrees)</w:t>
+      </w:r>
+    </w:p>
+    <w:p>
+      <w:r>
+        <w:rPr>
+          <w:rFonts w:asciiTheme="majorHAnsi" w:hAnsiTheme="majorHAnsi" w:cstheme="majorHAnsi"/>
+        </w:rPr>
+        <w:t>cosΘ</w:t>
+      </w:r>
+      <w:r>
+        <w:rPr>
+          <w:rFonts w:asciiTheme="majorHAnsi" w:hAnsiTheme="majorHAnsi" w:cstheme="majorHAnsi"/>
+          <w:vertAlign w:val="subscript"/>
+        </w:rPr>
+        <w:t>seeing</w:t>
+      </w:r>
+      <w:r>
+        <w:t xml:space="preserve"> = 0.5 (corresponding to ± 60 degrees)</w:t>
+      </w:r>
+    </w:p>
+    <w:p>
+      <w:r>
+        <w:rPr>
+          <w:rFonts w:asciiTheme="minorHAnsi" w:hAnsiTheme="minorHAnsi" w:cstheme="minorHAnsi"/>
+        </w:rPr>
+        <w:t>perp_maxDistance</w:t>
+      </w:r>
+      <w:r>
+        <w:t xml:space="preserve"> = </w:t>
+      </w:r>
+      <w:r>
+        <w:t>1</w:t>
+      </w:r>
+      <w:r>
         <w:t>2</w:t>
       </w:r>
       <w:r>
-        <w:t xml:space="preserve"> and </w:t>
-      </w:r>
-      <w:r>
-        <w:rPr>
-          <w:b/>
-          <w:bCs/>
-        </w:rPr>
-        <w:t>d</w:t>
-      </w:r>
-      <w:r>
-        <w:rPr>
-          <w:b/>
-          <w:bCs/>
-          <w:vertAlign w:val="subscript"/>
-        </w:rPr>
-        <w:t>HH</w:t>
-      </w:r>
-      <w:r>
-        <w:t xml:space="preserve">; </w:t>
-      </w:r>
-      <w:bookmarkStart w:id="0" w:name="_Hlk139471917"/>
-      <w:r>
-        <w:t xml:space="preserve">we consider that </w:t>
-      </w:r>
-      <w:r>
-        <w:t>fish 1 can “see” fish 2</w:t>
-      </w:r>
-      <w:r>
-        <w:t xml:space="preserve"> if </w:t>
-      </w:r>
-      <w:r>
-        <w:t>cos(</w:t>
-      </w:r>
-      <w:r>
-        <w:rPr>
-          <w:rFonts w:ascii="Calibri" w:hAnsi="Calibri" w:cs="Calibri"/>
-        </w:rPr>
-        <w:t>Θ</w:t>
-      </w:r>
-      <w:r>
-        <w:rPr>
-          <w:vertAlign w:val="subscript"/>
-        </w:rPr>
-        <w:t>1</w:t>
-      </w:r>
-      <w:r>
-        <w:t xml:space="preserve">) &gt; </w:t>
-      </w:r>
-      <w:r>
-        <w:rPr>
-          <w:rFonts w:ascii="Calibri" w:hAnsi="Calibri" w:cs="Calibri"/>
-        </w:rPr>
-        <w:t>co</w:t>
-      </w:r>
-      <w:r>
-        <w:rPr>
-          <w:rFonts w:asciiTheme="majorHAnsi" w:hAnsiTheme="majorHAnsi" w:cstheme="majorHAnsi"/>
-        </w:rPr>
-        <w:t>sΘ</w:t>
-      </w:r>
-      <w:r>
-        <w:rPr>
-          <w:rFonts w:asciiTheme="majorHAnsi" w:hAnsiTheme="majorHAnsi" w:cstheme="majorHAnsi"/>
-          <w:vertAlign w:val="subscript"/>
-        </w:rPr>
-        <w:t>seeing</w:t>
-      </w:r>
-      <w:r>
-        <w:t>,</w:t>
-      </w:r>
-      <w:r>
-        <w:t xml:space="preserve"> where </w:t>
-      </w:r>
-      <w:r>
-        <w:rPr>
-          <w:rFonts w:ascii="Calibri" w:hAnsi="Calibri" w:cs="Calibri"/>
-        </w:rPr>
-        <w:t>Θ</w:t>
-      </w:r>
-      <w:r>
-        <w:rPr>
-          <w:vertAlign w:val="subscript"/>
-        </w:rPr>
-        <w:t>1</w:t>
-      </w:r>
-      <w:r>
-        <w:t xml:space="preserve"> is defined as in the diagram</w:t>
-      </w:r>
-      <w:bookmarkEnd w:id="0"/>
-      <w:r>
-        <w:t xml:space="preserve"> below. </w:t>
-      </w:r>
-      <w:r>
-        <w:t>In addition, for the case in which one fish “sees” the other, we identify whether the larger or the smaller fish is the one that “sees.”</w:t>
+        <w:t xml:space="preserve"> mm (approx. </w:t>
+      </w:r>
+      <w:r>
+        <w:t>1.5</w:t>
+      </w:r>
+      <w:r>
+        <w:t xml:space="preserve"> fish lengths</w:t>
+      </w:r>
+      <w:r>
+        <w:t>)</w:t>
       </w:r>
     </w:p>
     <w:p/>
@@ -971,204 +1163,7 @@
         <w:rPr>
           <w:noProof/>
         </w:rPr>
-        <w:drawing>
-          <wp:inline distT="0" distB="0" distL="0" distR="0" wp14:anchorId="3E062ECE" wp14:editId="538C8DD0">
-            <wp:extent cx="1720850" cy="1222245"/>
-            <wp:effectExtent l="0" t="0" r="0" b="0"/>
-            <wp:docPr id="5" name="Picture 5"/>
-            <wp:cNvGraphicFramePr>
-              <a:graphicFrameLocks xmlns:a="http://schemas.openxmlformats.org/drawingml/2006/main" noChangeAspect="1"/>
-            </wp:cNvGraphicFramePr>
-            <a:graphic xmlns:a="http://schemas.openxmlformats.org/drawingml/2006/main">
-              <a:graphicData uri="http://schemas.openxmlformats.org/drawingml/2006/picture">
-                <pic:pic xmlns:pic="http://schemas.openxmlformats.org/drawingml/2006/picture">
-                  <pic:nvPicPr>
-                    <pic:cNvPr id="1" name=""/>
-                    <pic:cNvPicPr/>
-                  </pic:nvPicPr>
-                  <pic:blipFill>
-                    <a:blip r:embed="rId6"/>
-                    <a:stretch>
-                      <a:fillRect/>
-                    </a:stretch>
-                  </pic:blipFill>
-                  <pic:spPr>
-                    <a:xfrm>
-                      <a:off x="0" y="0"/>
-                      <a:ext cx="1725616" cy="1225630"/>
-                    </a:xfrm>
-                    <a:prstGeom prst="rect">
-                      <a:avLst/>
-                    </a:prstGeom>
-                  </pic:spPr>
-                </pic:pic>
-              </a:graphicData>
-            </a:graphic>
-          </wp:inline>
-        </w:drawing>
-      </w:r>
-    </w:p>
-    <w:p>
-      <w:pPr>
-        <w:rPr>
-          <w:b/>
-          <w:bCs/>
-        </w:rPr>
-      </w:pPr>
-      <w:r>
-        <w:rPr>
-          <w:b/>
-          <w:bCs/>
-        </w:rPr>
-        <w:t>Parameter</w:t>
-      </w:r>
-      <w:r>
-        <w:rPr>
-          <w:b/>
-          <w:bCs/>
-        </w:rPr>
-        <w:t>s</w:t>
-      </w:r>
-      <w:r>
-        <w:rPr>
-          <w:b/>
-          <w:bCs/>
-        </w:rPr>
-        <w:t>:</w:t>
-      </w:r>
-    </w:p>
-    <w:p>
-      <w:r>
-        <w:rPr>
-          <w:rFonts w:asciiTheme="minorHAnsi" w:hAnsiTheme="minorHAnsi" w:cstheme="minorHAnsi"/>
-        </w:rPr>
-        <w:t>perp</w:t>
-      </w:r>
-      <w:r>
-        <w:rPr>
-          <w:rFonts w:asciiTheme="minorHAnsi" w:hAnsiTheme="minorHAnsi" w:cstheme="minorHAnsi"/>
-        </w:rPr>
-        <w:t>_windowsize</w:t>
-      </w:r>
-      <w:r>
-        <w:t xml:space="preserve"> </w:t>
-      </w:r>
-      <w:r>
-        <w:t xml:space="preserve">= </w:t>
-      </w:r>
-      <w:r>
-        <w:t>2</w:t>
-      </w:r>
-      <w:r>
-        <w:t xml:space="preserve"> frames (</w:t>
-      </w:r>
-      <w:r>
-        <w:t>8</w:t>
-      </w:r>
-      <w:r>
-        <w:t>0 ms)</w:t>
-      </w:r>
-    </w:p>
-    <w:p>
-      <w:r>
-        <w:rPr>
-          <w:rFonts w:asciiTheme="majorHAnsi" w:hAnsiTheme="majorHAnsi" w:cstheme="majorHAnsi"/>
-        </w:rPr>
-        <w:t>cosΘ</w:t>
-      </w:r>
-      <w:r>
-        <w:rPr>
-          <w:rFonts w:asciiTheme="majorHAnsi" w:hAnsiTheme="majorHAnsi" w:cstheme="majorHAnsi"/>
-          <w:vertAlign w:val="subscript"/>
-        </w:rPr>
-        <w:t>threshold</w:t>
-      </w:r>
-      <w:r>
-        <w:rPr>
-          <w:rFonts w:asciiTheme="majorHAnsi" w:hAnsiTheme="majorHAnsi" w:cstheme="majorHAnsi"/>
-          <w:vertAlign w:val="subscript"/>
-        </w:rPr>
-        <w:t>_perp</w:t>
-      </w:r>
-      <w:r>
-        <w:t xml:space="preserve"> = 0.</w:t>
-      </w:r>
-      <w:r>
-        <w:t>26</w:t>
-      </w:r>
-      <w:r>
-        <w:t xml:space="preserve"> (</w:t>
-      </w:r>
-      <w:r>
-        <w:t xml:space="preserve">corresponding to </w:t>
-      </w:r>
-      <w:r>
-        <w:t xml:space="preserve">± </w:t>
-      </w:r>
-      <w:r>
-        <w:t>1</w:t>
-      </w:r>
-      <w:r>
-        <w:t>5</w:t>
-      </w:r>
-      <w:r>
-        <w:t xml:space="preserve"> degrees)</w:t>
-      </w:r>
-    </w:p>
-    <w:p>
-      <w:r>
-        <w:rPr>
-          <w:rFonts w:asciiTheme="majorHAnsi" w:hAnsiTheme="majorHAnsi" w:cstheme="majorHAnsi"/>
-        </w:rPr>
         <w:lastRenderedPageBreak/>
-        <w:t>cosΘ</w:t>
-      </w:r>
-      <w:r>
-        <w:rPr>
-          <w:rFonts w:asciiTheme="majorHAnsi" w:hAnsiTheme="majorHAnsi" w:cstheme="majorHAnsi"/>
-          <w:vertAlign w:val="subscript"/>
-        </w:rPr>
-        <w:t>seeing</w:t>
-      </w:r>
-      <w:r>
-        <w:t xml:space="preserve"> = 0.5 (corresponding to ± 60 degrees)</w:t>
-      </w:r>
-    </w:p>
-    <w:p>
-      <w:r>
-        <w:rPr>
-          <w:rFonts w:asciiTheme="minorHAnsi" w:hAnsiTheme="minorHAnsi" w:cstheme="minorHAnsi"/>
-        </w:rPr>
-        <w:t>perp_maxDistance</w:t>
-      </w:r>
-      <w:r>
-        <w:t xml:space="preserve"> = </w:t>
-      </w:r>
-      <w:r>
-        <w:t>1</w:t>
-      </w:r>
-      <w:r>
-        <w:t>2</w:t>
-      </w:r>
-      <w:r>
-        <w:t xml:space="preserve"> mm (approx. </w:t>
-      </w:r>
-      <w:r>
-        <w:t>1.5</w:t>
-      </w:r>
-      <w:r>
-        <w:t xml:space="preserve"> fish lengths</w:t>
-      </w:r>
-      <w:r>
-        <w:t>)</w:t>
-      </w:r>
-    </w:p>
-    <w:p/>
-    <w:p>
-      <w:r>
-        <w:rPr>
-          <w:noProof/>
-        </w:rPr>
         <w:drawing>
           <wp:inline distT="0" distB="0" distL="0" distR="0" wp14:anchorId="65F6A5E4" wp14:editId="2A5B9484">
             <wp:extent cx="1828800" cy="3510507"/>
@@ -1187,7 +1182,7 @@
                     </pic:cNvPicPr>
                   </pic:nvPicPr>
                   <pic:blipFill>
-                    <a:blip r:embed="rId7" cstate="print">
+                    <a:blip r:embed="rId6" cstate="print">
                       <a:extLst>
                         <a:ext uri="{28A0092B-C50C-407E-A947-70E740481C1C}">
                           <a14:useLocalDpi xmlns:a14="http://schemas.microsoft.com/office/drawing/2010/main" val="0"/>
@@ -1465,7 +1460,7 @@
                     </pic:cNvPicPr>
                   </pic:nvPicPr>
                   <pic:blipFill>
-                    <a:blip r:embed="rId8" cstate="print">
+                    <a:blip r:embed="rId7" cstate="print">
                       <a:extLst>
                         <a:ext uri="{28A0092B-C50C-407E-A947-70E740481C1C}">
                           <a14:useLocalDpi xmlns:a14="http://schemas.microsoft.com/office/drawing/2010/main" val="0"/>
@@ -1815,7 +1810,7 @@
                     </pic:cNvPicPr>
                   </pic:nvPicPr>
                   <pic:blipFill>
-                    <a:blip r:embed="rId9" cstate="print">
+                    <a:blip r:embed="rId8" cstate="print">
                       <a:extLst>
                         <a:ext uri="{28A0092B-C50C-407E-A947-70E740481C1C}">
                           <a14:useLocalDpi xmlns:a14="http://schemas.microsoft.com/office/drawing/2010/main" val="0"/>
@@ -2184,7 +2179,62 @@
         <w:t xml:space="preserve"> = 7 mm (approx. 1 body length)</w:t>
       </w:r>
     </w:p>
-    <w:p/>
+    <w:p>
+      <w:r>
+        <w:rPr>
+          <w:noProof/>
+        </w:rPr>
+        <w:lastRenderedPageBreak/>
+        <w:drawing>
+          <wp:inline distT="0" distB="0" distL="0" distR="0" wp14:anchorId="3AE88A62" wp14:editId="239CF8EF">
+            <wp:extent cx="2286000" cy="1430644"/>
+            <wp:effectExtent l="0" t="0" r="0" b="0"/>
+            <wp:docPr id="1247184419" name="Picture 1"/>
+            <wp:cNvGraphicFramePr>
+              <a:graphicFrameLocks xmlns:a="http://schemas.openxmlformats.org/drawingml/2006/main" noChangeAspect="1"/>
+            </wp:cNvGraphicFramePr>
+            <a:graphic xmlns:a="http://schemas.openxmlformats.org/drawingml/2006/main">
+              <a:graphicData uri="http://schemas.openxmlformats.org/drawingml/2006/picture">
+                <pic:pic xmlns:pic="http://schemas.openxmlformats.org/drawingml/2006/picture">
+                  <pic:nvPicPr>
+                    <pic:cNvPr id="0" name="Picture 1"/>
+                    <pic:cNvPicPr>
+                      <a:picLocks noChangeAspect="1" noChangeArrowheads="1"/>
+                    </pic:cNvPicPr>
+                  </pic:nvPicPr>
+                  <pic:blipFill>
+                    <a:blip r:embed="rId9" cstate="print">
+                      <a:extLst>
+                        <a:ext uri="{28A0092B-C50C-407E-A947-70E740481C1C}">
+                          <a14:useLocalDpi xmlns:a14="http://schemas.microsoft.com/office/drawing/2010/main" val="0"/>
+                        </a:ext>
+                      </a:extLst>
+                    </a:blip>
+                    <a:srcRect/>
+                    <a:stretch>
+                      <a:fillRect/>
+                    </a:stretch>
+                  </pic:blipFill>
+                  <pic:spPr bwMode="auto">
+                    <a:xfrm>
+                      <a:off x="0" y="0"/>
+                      <a:ext cx="2286000" cy="1430644"/>
+                    </a:xfrm>
+                    <a:prstGeom prst="rect">
+                      <a:avLst/>
+                    </a:prstGeom>
+                    <a:noFill/>
+                    <a:ln>
+                      <a:noFill/>
+                    </a:ln>
+                  </pic:spPr>
+                </pic:pic>
+              </a:graphicData>
+            </a:graphic>
+          </wp:inline>
+        </w:drawing>
+      </w:r>
+    </w:p>
     <w:p>
       <w:pPr>
         <w:pStyle w:val="Heading2"/>
@@ -2261,19 +2311,7 @@
         <w:rPr>
           <w:rFonts w:ascii="Calibri" w:hAnsi="Calibri" w:cs="Calibri"/>
         </w:rPr>
-        <w:t>max_</w:t>
-      </w:r>
-      <w:r>
-        <w:rPr>
-          <w:rFonts w:ascii="Calibri" w:hAnsi="Calibri" w:cs="Calibri"/>
-        </w:rPr>
-        <w:t>motion_</w:t>
-      </w:r>
-      <w:r>
-        <w:rPr>
-          <w:rFonts w:ascii="Calibri" w:hAnsi="Calibri" w:cs="Calibri"/>
-        </w:rPr>
-        <w:t>gap_s</w:t>
+        <w:t>max_motion_gap_s</w:t>
       </w:r>
       <w:r>
         <w:t xml:space="preserve"> = 0.08 s (2 frames at 25 fps)</w:t>
@@ -2284,19 +2322,7 @@
         <w:rPr>
           <w:rFonts w:ascii="Calibri" w:hAnsi="Calibri" w:cs="Calibri"/>
         </w:rPr>
-        <w:t>min_</w:t>
-      </w:r>
-      <w:r>
-        <w:rPr>
-          <w:rFonts w:ascii="Calibri" w:hAnsi="Calibri" w:cs="Calibri"/>
-        </w:rPr>
-        <w:t>proximity_</w:t>
-      </w:r>
-      <w:r>
-        <w:rPr>
-          <w:rFonts w:ascii="Calibri" w:hAnsi="Calibri" w:cs="Calibri"/>
-        </w:rPr>
-        <w:t>duration_s</w:t>
+        <w:t>min_proximity_duration_s</w:t>
       </w:r>
       <w:r>
         <w:t xml:space="preserve"> = 0.6 s (15 frames at 25 fps)</w:t>
@@ -2404,6 +2430,7 @@
         <w:pStyle w:val="Heading2"/>
       </w:pPr>
       <w:r>
+        <w:lastRenderedPageBreak/>
         <w:t>J-Bend</w:t>
       </w:r>
       <w:r>
@@ -2524,7 +2551,6 @@
     </w:p>
     <w:p>
       <w:r>
-        <w:lastRenderedPageBreak/>
         <w:t xml:space="preserve">Consider contiguous blocks of frames with bending angle &gt; </w:t>
       </w:r>
       <w:r>
@@ -2723,6 +2749,7 @@
         <w:pStyle w:val="Heading2"/>
       </w:pPr>
       <w:r>
+        <w:lastRenderedPageBreak/>
         <w:t>Cross-correlation of heading angles</w:t>
       </w:r>
     </w:p>
@@ -3346,7 +3373,6 @@
     </w:p>
     <w:p>
       <w:r>
-        <w:lastRenderedPageBreak/>
         <w:t xml:space="preserve">Calculate the average, standard deviation, and skew of all the </w:t>
       </w:r>
       <w:r>
@@ -3850,319 +3876,316 @@
         <w:t>contact events (see “Contact”).</w:t>
       </w:r>
       <w:r>
-        <w:t xml:space="preserve"> Specifically, tracking is considered “bad” if one or more body positions for either fish are recorded </w:t>
-      </w:r>
-      <w:r>
+        <w:t xml:space="preserve"> Specifically, tracking is considered “bad” if one or more body positions for either fish are recorded as zero. In addition, tracking is “bad” if the distance between positions 1 and 2 (head-body) is more than 3 times the mean distance between positions </w:t>
+      </w:r>
+      <w:r>
+        <w:t>j and j+1 for j = 2 to 9.</w:t>
+      </w:r>
+    </w:p>
+    <w:p>
+      <w:pPr>
+        <w:rPr>
+          <w:b/>
+          <w:bCs/>
+        </w:rPr>
+      </w:pPr>
+      <w:r>
+        <w:rPr>
+          <w:b/>
+          <w:bCs/>
+        </w:rPr>
+        <w:t>Parameters:</w:t>
+      </w:r>
+    </w:p>
+    <w:p>
+      <w:r>
+        <w:rPr>
+          <w:rFonts w:ascii="Calibri" w:hAnsi="Calibri" w:cs="Calibri"/>
+        </w:rPr>
+        <w:t>d</w:t>
+      </w:r>
+      <w:r>
+        <w:rPr>
+          <w:vertAlign w:val="subscript"/>
+        </w:rPr>
+        <w:t>edge</w:t>
+      </w:r>
+      <w:r>
+        <w:t xml:space="preserve"> = 5 mm</w:t>
+      </w:r>
+    </w:p>
+    <w:p/>
+    <w:p>
+      <w:pPr>
+        <w:pStyle w:val="Heading1"/>
+      </w:pPr>
+      <w:r>
+        <w:t>Deleted Criteria</w:t>
+      </w:r>
+    </w:p>
+    <w:p/>
+    <w:p>
+      <w:pPr>
+        <w:pStyle w:val="Heading2"/>
+      </w:pPr>
+      <w:r>
+        <w:t>J-Bends</w:t>
+      </w:r>
+    </w:p>
+    <w:p>
+      <w:r>
+        <w:t>A fish body shows a J-shaped bend, with a straight anterior half and a curved posterior. This is assessed specifically by (i) the straightness of the anterior points: principal component analysis of the (x, y) values of body-points 1 through 5 has at least r</w:t>
+      </w:r>
+      <w:r>
+        <w:rPr>
+          <w:vertAlign w:val="subscript"/>
+        </w:rPr>
+        <w:t>AP</w:t>
+      </w:r>
+      <w:r>
+        <w:t xml:space="preserve"> of the total variance, (ii) the angle of the last segment </w:t>
+      </w:r>
+      <w:r>
+        <w:rPr>
+          <w:rFonts w:ascii="Calibri" w:hAnsi="Calibri" w:cs="Calibri"/>
+        </w:rPr>
+        <w:t>φ</w:t>
+      </w:r>
+      <w:r>
+        <w:rPr>
+          <w:vertAlign w:val="subscript"/>
+        </w:rPr>
+        <w:t>N</w:t>
+      </w:r>
+      <w:r>
+        <w:t xml:space="preserve"> relative to the heading angle</w:t>
+      </w:r>
+      <w:r>
+        <w:rPr>
+          <w:rFonts w:ascii="Calibri" w:hAnsi="Calibri" w:cs="Calibri"/>
+        </w:rPr>
+        <w:t xml:space="preserve"> </w:t>
+      </w:r>
+      <w:r>
+        <w:rPr>
+          <w:rFonts w:ascii="Calibri" w:hAnsi="Calibri" w:cs="Calibri"/>
+        </w:rPr>
+        <w:t>Θ</w:t>
+      </w:r>
+      <w:r>
+        <w:t xml:space="preserve"> is near ± 90 degrees: |cos(</w:t>
+      </w:r>
+      <w:r>
+        <w:rPr>
+          <w:rFonts w:ascii="Calibri" w:hAnsi="Calibri" w:cs="Calibri"/>
+        </w:rPr>
+        <w:t>φ</w:t>
+      </w:r>
+      <w:r>
+        <w:rPr>
+          <w:vertAlign w:val="subscript"/>
+        </w:rPr>
+        <w:t>N</w:t>
+      </w:r>
+      <w:r>
+        <w:rPr>
+          <w:rFonts w:ascii="Calibri" w:hAnsi="Calibri" w:cs="Calibri"/>
+        </w:rPr>
+        <w:t xml:space="preserve"> </w:t>
+      </w:r>
+      <w:r>
+        <w:rPr>
+          <w:rFonts w:ascii="Calibri" w:hAnsi="Calibri" w:cs="Calibri"/>
+        </w:rPr>
+        <w:t>– Θ</w:t>
+      </w:r>
+      <w:r>
+        <w:t xml:space="preserve">)| &lt; </w:t>
+      </w:r>
+      <w:r>
+        <w:rPr>
+          <w:rFonts w:ascii="Calibri" w:hAnsi="Calibri" w:cs="Calibri"/>
+        </w:rPr>
+        <w:t>Jbend</w:t>
+      </w:r>
+      <w:r>
+        <w:rPr>
+          <w:vertAlign w:val="subscript"/>
+        </w:rPr>
+        <w:t>cosThetaN</w:t>
+      </w:r>
+      <w:r>
+        <w:t xml:space="preserve"> , and (iii) the angle of the second-to-last segment </w:t>
+      </w:r>
+      <w:r>
+        <w:rPr>
+          <w:rFonts w:ascii="Calibri" w:hAnsi="Calibri" w:cs="Calibri"/>
+        </w:rPr>
+        <w:t>φ</w:t>
+      </w:r>
+      <w:r>
+        <w:rPr>
+          <w:vertAlign w:val="subscript"/>
+        </w:rPr>
+        <w:t>N</w:t>
+      </w:r>
+      <w:r>
+        <w:rPr>
+          <w:vertAlign w:val="subscript"/>
+        </w:rPr>
+        <w:t>-1</w:t>
+      </w:r>
+      <w:r>
+        <w:t xml:space="preserve"> relative to the heading angle</w:t>
+      </w:r>
+      <w:r>
+        <w:rPr>
+          <w:rFonts w:ascii="Calibri" w:hAnsi="Calibri" w:cs="Calibri"/>
+        </w:rPr>
+        <w:t xml:space="preserve"> </w:t>
+      </w:r>
+      <w:r>
+        <w:rPr>
+          <w:rFonts w:ascii="Calibri" w:hAnsi="Calibri" w:cs="Calibri"/>
+        </w:rPr>
+        <w:t>Θ</w:t>
+      </w:r>
+      <w:r>
+        <w:t xml:space="preserve"> is large: |cos(</w:t>
+      </w:r>
+      <w:r>
+        <w:rPr>
+          <w:rFonts w:ascii="Calibri" w:hAnsi="Calibri" w:cs="Calibri"/>
+        </w:rPr>
+        <w:t>φ</w:t>
+      </w:r>
+      <w:r>
+        <w:rPr>
+          <w:vertAlign w:val="subscript"/>
+        </w:rPr>
+        <w:t>N</w:t>
+      </w:r>
+      <w:r>
+        <w:rPr>
+          <w:vertAlign w:val="subscript"/>
+        </w:rPr>
+        <w:t>-1</w:t>
+      </w:r>
+      <w:r>
+        <w:rPr>
+          <w:rFonts w:ascii="Calibri" w:hAnsi="Calibri" w:cs="Calibri"/>
+        </w:rPr>
+        <w:t xml:space="preserve"> </w:t>
+      </w:r>
+      <w:r>
+        <w:rPr>
+          <w:rFonts w:ascii="Calibri" w:hAnsi="Calibri" w:cs="Calibri"/>
+        </w:rPr>
+        <w:t>– Θ</w:t>
+      </w:r>
+      <w:r>
+        <w:t xml:space="preserve">)| &lt; </w:t>
+      </w:r>
+      <w:r>
+        <w:rPr>
+          <w:rFonts w:ascii="Calibri" w:hAnsi="Calibri" w:cs="Calibri"/>
+        </w:rPr>
+        <w:t>Jbend</w:t>
+      </w:r>
+      <w:r>
+        <w:rPr>
+          <w:vertAlign w:val="subscript"/>
+        </w:rPr>
+        <w:t>cosThetaN</w:t>
+      </w:r>
+      <w:r>
+        <w:rPr>
+          <w:vertAlign w:val="subscript"/>
+        </w:rPr>
+        <w:t>m1</w:t>
+      </w:r>
+      <w:r>
+        <w:t xml:space="preserve"> .</w:t>
+      </w:r>
+    </w:p>
+    <w:p>
+      <w:pPr>
+        <w:rPr>
+          <w:b/>
+          <w:bCs/>
+        </w:rPr>
+      </w:pPr>
+      <w:r>
+        <w:rPr>
+          <w:b/>
+          <w:bCs/>
+        </w:rPr>
+        <w:t>Parameters:</w:t>
+      </w:r>
+    </w:p>
+    <w:p>
+      <w:r>
+        <w:rPr>
+          <w:rFonts w:ascii="Calibri" w:hAnsi="Calibri" w:cs="Calibri"/>
+        </w:rPr>
+        <w:t>r</w:t>
+      </w:r>
+      <w:r>
+        <w:rPr>
+          <w:vertAlign w:val="subscript"/>
+        </w:rPr>
+        <w:t>AP</w:t>
+      </w:r>
+      <w:r>
+        <w:t xml:space="preserve"> = 0.98</w:t>
+      </w:r>
+    </w:p>
+    <w:p>
+      <w:r>
+        <w:rPr>
+          <w:rFonts w:ascii="Calibri" w:hAnsi="Calibri" w:cs="Calibri"/>
+        </w:rPr>
+        <w:t>Jbend</w:t>
+      </w:r>
+      <w:r>
+        <w:rPr>
+          <w:vertAlign w:val="subscript"/>
+        </w:rPr>
+        <w:t>cosThetaN</w:t>
+      </w:r>
+      <w:r>
+        <w:t xml:space="preserve"> = 0.34 (90 ± 20 degrees)</w:t>
+      </w:r>
+    </w:p>
+    <w:p>
+      <w:r>
+        <w:rPr>
+          <w:rFonts w:ascii="Calibri" w:hAnsi="Calibri" w:cs="Calibri"/>
+        </w:rPr>
+        <w:t>Jbend</w:t>
+      </w:r>
+      <w:r>
+        <w:rPr>
+          <w:vertAlign w:val="subscript"/>
+        </w:rPr>
+        <w:t>cosThetaN</w:t>
+      </w:r>
+      <w:r>
+        <w:rPr>
+          <w:vertAlign w:val="subscript"/>
+        </w:rPr>
+        <w:t>m1</w:t>
+      </w:r>
+      <w:r>
+        <w:t xml:space="preserve"> = 0.7 (90 ± 45 degrees)</w:t>
+      </w:r>
+    </w:p>
+    <w:p>
+      <w:r>
+        <w:rPr>
+          <w:noProof/>
+        </w:rPr>
         <w:lastRenderedPageBreak/>
-        <w:t xml:space="preserve">as zero. In addition, tracking is “bad” if the distance between positions 1 and 2 (head-body) is more than 3 times the mean distance between positions </w:t>
-      </w:r>
-      <w:r>
-        <w:t>j and j+1 for j = 2 to 9.</w:t>
-      </w:r>
-    </w:p>
-    <w:p>
-      <w:pPr>
-        <w:rPr>
-          <w:b/>
-          <w:bCs/>
-        </w:rPr>
-      </w:pPr>
-      <w:r>
-        <w:rPr>
-          <w:b/>
-          <w:bCs/>
-        </w:rPr>
-        <w:t>Parameters:</w:t>
-      </w:r>
-    </w:p>
-    <w:p>
-      <w:r>
-        <w:rPr>
-          <w:rFonts w:ascii="Calibri" w:hAnsi="Calibri" w:cs="Calibri"/>
-        </w:rPr>
-        <w:t>d</w:t>
-      </w:r>
-      <w:r>
-        <w:rPr>
-          <w:vertAlign w:val="subscript"/>
-        </w:rPr>
-        <w:t>edge</w:t>
-      </w:r>
-      <w:r>
-        <w:t xml:space="preserve"> = 5 mm</w:t>
-      </w:r>
-    </w:p>
-    <w:p/>
-    <w:p>
-      <w:pPr>
-        <w:pStyle w:val="Heading1"/>
-      </w:pPr>
-      <w:r>
-        <w:t>Deleted Criteria</w:t>
-      </w:r>
-    </w:p>
-    <w:p/>
-    <w:p>
-      <w:pPr>
-        <w:pStyle w:val="Heading2"/>
-      </w:pPr>
-      <w:r>
-        <w:t>J-Bends</w:t>
-      </w:r>
-    </w:p>
-    <w:p>
-      <w:r>
-        <w:t>A fish body shows a J-shaped bend, with a straight anterior half and a curved posterior. This is assessed specifically by (i) the straightness of the anterior points: principal component analysis of the (x, y) values of body-points 1 through 5 has at least r</w:t>
-      </w:r>
-      <w:r>
-        <w:rPr>
-          <w:vertAlign w:val="subscript"/>
-        </w:rPr>
-        <w:t>AP</w:t>
-      </w:r>
-      <w:r>
-        <w:t xml:space="preserve"> of the total variance, (ii) the angle of the last segment </w:t>
-      </w:r>
-      <w:r>
-        <w:rPr>
-          <w:rFonts w:ascii="Calibri" w:hAnsi="Calibri" w:cs="Calibri"/>
-        </w:rPr>
-        <w:t>φ</w:t>
-      </w:r>
-      <w:r>
-        <w:rPr>
-          <w:vertAlign w:val="subscript"/>
-        </w:rPr>
-        <w:t>N</w:t>
-      </w:r>
-      <w:r>
-        <w:t xml:space="preserve"> relative to the heading angle</w:t>
-      </w:r>
-      <w:r>
-        <w:rPr>
-          <w:rFonts w:ascii="Calibri" w:hAnsi="Calibri" w:cs="Calibri"/>
-        </w:rPr>
-        <w:t xml:space="preserve"> </w:t>
-      </w:r>
-      <w:r>
-        <w:rPr>
-          <w:rFonts w:ascii="Calibri" w:hAnsi="Calibri" w:cs="Calibri"/>
-        </w:rPr>
-        <w:t>Θ</w:t>
-      </w:r>
-      <w:r>
-        <w:t xml:space="preserve"> is near ± 90 degrees: |cos(</w:t>
-      </w:r>
-      <w:r>
-        <w:rPr>
-          <w:rFonts w:ascii="Calibri" w:hAnsi="Calibri" w:cs="Calibri"/>
-        </w:rPr>
-        <w:t>φ</w:t>
-      </w:r>
-      <w:r>
-        <w:rPr>
-          <w:vertAlign w:val="subscript"/>
-        </w:rPr>
-        <w:t>N</w:t>
-      </w:r>
-      <w:r>
-        <w:rPr>
-          <w:rFonts w:ascii="Calibri" w:hAnsi="Calibri" w:cs="Calibri"/>
-        </w:rPr>
-        <w:t xml:space="preserve"> </w:t>
-      </w:r>
-      <w:r>
-        <w:rPr>
-          <w:rFonts w:ascii="Calibri" w:hAnsi="Calibri" w:cs="Calibri"/>
-        </w:rPr>
-        <w:t>– Θ</w:t>
-      </w:r>
-      <w:r>
-        <w:t xml:space="preserve">)| &lt; </w:t>
-      </w:r>
-      <w:r>
-        <w:rPr>
-          <w:rFonts w:ascii="Calibri" w:hAnsi="Calibri" w:cs="Calibri"/>
-        </w:rPr>
-        <w:t>Jbend</w:t>
-      </w:r>
-      <w:r>
-        <w:rPr>
-          <w:vertAlign w:val="subscript"/>
-        </w:rPr>
-        <w:t>cosThetaN</w:t>
-      </w:r>
-      <w:r>
-        <w:t xml:space="preserve"> , and (iii) the angle of the second-to-last segment </w:t>
-      </w:r>
-      <w:r>
-        <w:rPr>
-          <w:rFonts w:ascii="Calibri" w:hAnsi="Calibri" w:cs="Calibri"/>
-        </w:rPr>
-        <w:t>φ</w:t>
-      </w:r>
-      <w:r>
-        <w:rPr>
-          <w:vertAlign w:val="subscript"/>
-        </w:rPr>
-        <w:t>N</w:t>
-      </w:r>
-      <w:r>
-        <w:rPr>
-          <w:vertAlign w:val="subscript"/>
-        </w:rPr>
-        <w:t>-1</w:t>
-      </w:r>
-      <w:r>
-        <w:t xml:space="preserve"> relative to the heading angle</w:t>
-      </w:r>
-      <w:r>
-        <w:rPr>
-          <w:rFonts w:ascii="Calibri" w:hAnsi="Calibri" w:cs="Calibri"/>
-        </w:rPr>
-        <w:t xml:space="preserve"> </w:t>
-      </w:r>
-      <w:r>
-        <w:rPr>
-          <w:rFonts w:ascii="Calibri" w:hAnsi="Calibri" w:cs="Calibri"/>
-        </w:rPr>
-        <w:t>Θ</w:t>
-      </w:r>
-      <w:r>
-        <w:t xml:space="preserve"> is large: |cos(</w:t>
-      </w:r>
-      <w:r>
-        <w:rPr>
-          <w:rFonts w:ascii="Calibri" w:hAnsi="Calibri" w:cs="Calibri"/>
-        </w:rPr>
-        <w:t>φ</w:t>
-      </w:r>
-      <w:r>
-        <w:rPr>
-          <w:vertAlign w:val="subscript"/>
-        </w:rPr>
-        <w:t>N</w:t>
-      </w:r>
-      <w:r>
-        <w:rPr>
-          <w:vertAlign w:val="subscript"/>
-        </w:rPr>
-        <w:t>-1</w:t>
-      </w:r>
-      <w:r>
-        <w:rPr>
-          <w:rFonts w:ascii="Calibri" w:hAnsi="Calibri" w:cs="Calibri"/>
-        </w:rPr>
-        <w:t xml:space="preserve"> </w:t>
-      </w:r>
-      <w:r>
-        <w:rPr>
-          <w:rFonts w:ascii="Calibri" w:hAnsi="Calibri" w:cs="Calibri"/>
-        </w:rPr>
-        <w:t>– Θ</w:t>
-      </w:r>
-      <w:r>
-        <w:t xml:space="preserve">)| &lt; </w:t>
-      </w:r>
-      <w:r>
-        <w:rPr>
-          <w:rFonts w:ascii="Calibri" w:hAnsi="Calibri" w:cs="Calibri"/>
-        </w:rPr>
-        <w:t>Jbend</w:t>
-      </w:r>
-      <w:r>
-        <w:rPr>
-          <w:vertAlign w:val="subscript"/>
-        </w:rPr>
-        <w:t>cosThetaN</w:t>
-      </w:r>
-      <w:r>
-        <w:rPr>
-          <w:vertAlign w:val="subscript"/>
-        </w:rPr>
-        <w:t>m1</w:t>
-      </w:r>
-      <w:r>
-        <w:t xml:space="preserve"> .</w:t>
-      </w:r>
-    </w:p>
-    <w:p>
-      <w:pPr>
-        <w:rPr>
-          <w:b/>
-          <w:bCs/>
-        </w:rPr>
-      </w:pPr>
-      <w:r>
-        <w:rPr>
-          <w:b/>
-          <w:bCs/>
-        </w:rPr>
-        <w:t>Parameters:</w:t>
-      </w:r>
-    </w:p>
-    <w:p>
-      <w:r>
-        <w:rPr>
-          <w:rFonts w:ascii="Calibri" w:hAnsi="Calibri" w:cs="Calibri"/>
-        </w:rPr>
-        <w:t>r</w:t>
-      </w:r>
-      <w:r>
-        <w:rPr>
-          <w:vertAlign w:val="subscript"/>
-        </w:rPr>
-        <w:t>AP</w:t>
-      </w:r>
-      <w:r>
-        <w:t xml:space="preserve"> = 0.98</w:t>
-      </w:r>
-    </w:p>
-    <w:p>
-      <w:r>
-        <w:rPr>
-          <w:rFonts w:ascii="Calibri" w:hAnsi="Calibri" w:cs="Calibri"/>
-        </w:rPr>
-        <w:t>Jbend</w:t>
-      </w:r>
-      <w:r>
-        <w:rPr>
-          <w:vertAlign w:val="subscript"/>
-        </w:rPr>
-        <w:t>cosThetaN</w:t>
-      </w:r>
-      <w:r>
-        <w:t xml:space="preserve"> = 0.34 (90 ± 20 degrees)</w:t>
-      </w:r>
-    </w:p>
-    <w:p>
-      <w:r>
-        <w:rPr>
-          <w:rFonts w:ascii="Calibri" w:hAnsi="Calibri" w:cs="Calibri"/>
-        </w:rPr>
-        <w:t>Jbend</w:t>
-      </w:r>
-      <w:r>
-        <w:rPr>
-          <w:vertAlign w:val="subscript"/>
-        </w:rPr>
-        <w:t>cosThetaN</w:t>
-      </w:r>
-      <w:r>
-        <w:rPr>
-          <w:vertAlign w:val="subscript"/>
-        </w:rPr>
-        <w:t>m1</w:t>
-      </w:r>
-      <w:r>
-        <w:t xml:space="preserve"> = 0.7 (90 ± 45 degrees)</w:t>
-      </w:r>
-    </w:p>
-    <w:p>
-      <w:r>
-        <w:rPr>
-          <w:noProof/>
-        </w:rPr>
         <w:drawing>
           <wp:inline distT="0" distB="0" distL="0" distR="0" wp14:anchorId="49316831" wp14:editId="77D896D4">
             <wp:extent cx="1371600" cy="2360682"/>
@@ -4220,7 +4243,6 @@
         <w:pStyle w:val="Heading2"/>
       </w:pPr>
       <w:r>
-        <w:lastRenderedPageBreak/>
         <w:t>C-Bends</w:t>
       </w:r>
     </w:p>
@@ -4376,6 +4398,7 @@
         <w:pStyle w:val="Heading2"/>
       </w:pPr>
       <w:r>
+        <w:lastRenderedPageBreak/>
         <w:t>Circling</w:t>
       </w:r>
     </w:p>
@@ -4575,7 +4598,6 @@
         </w:numPr>
       </w:pPr>
       <w:r>
-        <w:lastRenderedPageBreak/>
         <w:t>the fish heading vectors should be tangent to the best-fit circle; specifically |cos(</w:t>
       </w:r>
       <w:r>

</xml_diff>

<commit_message>
Modified "maintaining proximity" behavior
Set minimum time gap to 0 to avoid imposing a minimum.
Updated the example analysis_parameters.yaml file.
</commit_message>
<xml_diff>
--- a/Zebrafish behavior identification methods.docx
+++ b/Zebrafish behavior identification methods.docx
@@ -59,7 +59,10 @@
         <w:t xml:space="preserve">Last modified </w:t>
       </w:r>
       <w:r>
-        <w:t>August 15</w:t>
+        <w:t xml:space="preserve">August </w:t>
+      </w:r>
+      <w:r>
+        <w:t>23</w:t>
       </w:r>
       <w:r>
         <w:t>, 202</w:t>
@@ -2245,12 +2248,39 @@
     </w:p>
     <w:p>
       <w:r>
-        <w:t>Two fish maintain proximity while moving, allowing short gaps in motion, but requiring an overall minimal duration for the maintenance behavior.</w:t>
-      </w:r>
-      <w:r>
-        <w:t xml:space="preserve"> The motion and proximity parameters are the same as used for other behaviors.</w:t>
-      </w:r>
-    </w:p>
+        <w:t>Two fish maintain proximity</w:t>
+      </w:r>
+      <w:r>
+        <w:t>. At least one fish must be</w:t>
+      </w:r>
+      <w:r>
+        <w:t xml:space="preserve"> moving, </w:t>
+      </w:r>
+      <w:r>
+        <w:t xml:space="preserve">and we </w:t>
+      </w:r>
+      <w:r>
+        <w:t>allow short gaps in motion</w:t>
+      </w:r>
+      <w:r>
+        <w:t xml:space="preserve">. </w:t>
+      </w:r>
+      <w:r>
+        <w:t xml:space="preserve">The motion and proximity </w:t>
+      </w:r>
+      <w:r>
+        <w:t xml:space="preserve">threshold </w:t>
+      </w:r>
+      <w:r>
+        <w:t>parameters are the same as used for other behaviors.</w:t>
+      </w:r>
+    </w:p>
+    <w:p>
+      <w:r>
+        <w:t>but requiring an overall minimal duration for the maintenance behavior.</w:t>
+      </w:r>
+    </w:p>
+    <w:p/>
     <w:p>
       <w:pPr>
         <w:rPr>
@@ -2314,7 +2344,19 @@
         <w:t>max_motion_gap_s</w:t>
       </w:r>
       <w:r>
-        <w:t xml:space="preserve"> = 0.08 s (2 frames at 25 fps)</w:t>
+        <w:t xml:space="preserve"> = 0.</w:t>
+      </w:r>
+      <w:r>
+        <w:t>5</w:t>
+      </w:r>
+      <w:r>
+        <w:t xml:space="preserve"> s (</w:t>
+      </w:r>
+      <w:r>
+        <w:t>12.5</w:t>
+      </w:r>
+      <w:r>
+        <w:t xml:space="preserve"> frames at 25 fps)</w:t>
       </w:r>
     </w:p>
     <w:p>
@@ -2325,7 +2367,13 @@
         <w:t>min_proximity_duration_s</w:t>
       </w:r>
       <w:r>
-        <w:t xml:space="preserve"> = 0.6 s (15 frames at 25 fps)</w:t>
+        <w:t xml:space="preserve"> = 0.</w:t>
+      </w:r>
+      <w:r>
+        <w:t>0</w:t>
+      </w:r>
+      <w:r>
+        <w:t xml:space="preserve"> s</w:t>
       </w:r>
     </w:p>
     <w:p/>
@@ -2430,7 +2478,6 @@
         <w:pStyle w:val="Heading2"/>
       </w:pPr>
       <w:r>
-        <w:lastRenderedPageBreak/>
         <w:t>J-Bend</w:t>
       </w:r>
       <w:r>

</xml_diff>

<commit_message>
Tail-tail contact and tail rubbing parallel
Tail-tail contact
Summary: I have created a new “tail-tail contact” behavior, defined by the distance between any point on the tail of one fish being less than contact_distance_threshold from some point on the tail of the other fish. “Tail” is defined as the last four body positions. This is a subset of “contact” behaviors. The tail-tail contact is written to the usual outputs. There is no change to the parameters.

Parallel and anti-parallel tail rubs
Summary: I made an additional tail-rubbing behavior, so that there are “anti-parallel” tail rubs (as we had before) and parallel tail rubs (new). The angle criterion is the same as before, and nothing changes in the parameter file. These are denoted "tail_rubbing_AP" and "tail_rubbing_P" in the Excel file, etc.
</commit_message>
<xml_diff>
--- a/Zebrafish behavior identification methods.docx
+++ b/Zebrafish behavior identification methods.docx
@@ -59,13 +59,13 @@
         <w:t xml:space="preserve">Last modified </w:t>
       </w:r>
       <w:r>
-        <w:t>December 25</w:t>
+        <w:t>February 11</w:t>
       </w:r>
       <w:r>
         <w:t>, 202</w:t>
       </w:r>
       <w:r>
-        <w:t>5</w:t>
+        <w:t>6</w:t>
       </w:r>
     </w:p>
     <w:p/>
@@ -73,9 +73,11 @@
       <w:pPr>
         <w:pStyle w:val="Heading1"/>
       </w:pPr>
+      <w:proofErr w:type="gramStart"/>
       <w:r>
         <w:t>Inputs</w:t>
       </w:r>
+      <w:proofErr w:type="gramEnd"/>
     </w:p>
     <w:p>
       <w:r>
@@ -84,7 +86,15 @@
     </w:p>
     <w:p>
       <w:r>
-        <w:t xml:space="preserve">Tracking output from “ZebraZoom” </w:t>
+        <w:t>Tracking output from “</w:t>
+      </w:r>
+      <w:proofErr w:type="spellStart"/>
+      <w:r>
+        <w:t>ZebraZoom</w:t>
+      </w:r>
+      <w:proofErr w:type="spellEnd"/>
+      <w:r>
+        <w:t xml:space="preserve">” </w:t>
       </w:r>
       <w:r>
         <w:t>software. Ideally, it</w:t>
@@ -125,10 +135,26 @@
         <w:t>I</w:t>
       </w:r>
       <w:r>
-        <w:t xml:space="preserve">mage scale: </w:t>
-      </w:r>
-      <w:r>
-        <w:t xml:space="preserve"> mean ± std = 56.7 ± 0.6 um/px. Listed for each experiment in the fifth column of </w:t>
+        <w:t>mage scale</w:t>
+      </w:r>
+      <w:proofErr w:type="gramStart"/>
+      <w:r>
+        <w:t xml:space="preserve">: </w:t>
+      </w:r>
+      <w:r>
+        <w:t xml:space="preserve"> mean ±</w:t>
+      </w:r>
+      <w:proofErr w:type="gramEnd"/>
+      <w:r>
+        <w:t xml:space="preserve"> std = 56.7 ± 0.6 um/</w:t>
+      </w:r>
+      <w:proofErr w:type="spellStart"/>
+      <w:r>
+        <w:t>px</w:t>
+      </w:r>
+      <w:proofErr w:type="spellEnd"/>
+      <w:r>
+        <w:t xml:space="preserve">. Listed for each experiment in the fifth column of </w:t>
       </w:r>
       <w:r>
         <w:t>ArenaCenters_SocPref_3456.xslx</w:t>
@@ -153,11 +179,21 @@
       <w:r>
         <w:t xml:space="preserve"> </w:t>
       </w:r>
+      <w:proofErr w:type="spellStart"/>
       <w:r>
         <w:t>px</w:t>
       </w:r>
-      <w:r>
-        <w:t xml:space="preserve"> at 57 um/px)</w:t>
+      <w:proofErr w:type="spellEnd"/>
+      <w:r>
+        <w:t xml:space="preserve"> at 57 um/</w:t>
+      </w:r>
+      <w:proofErr w:type="spellStart"/>
+      <w:r>
+        <w:t>px</w:t>
+      </w:r>
+      <w:proofErr w:type="spellEnd"/>
+      <w:r>
+        <w:t>)</w:t>
       </w:r>
       <w:r>
         <w:t>.</w:t>
@@ -274,6 +310,7 @@
       </w:r>
     </w:p>
     <w:p>
+      <w:proofErr w:type="spellStart"/>
       <w:r>
         <w:rPr>
           <w:b/>
@@ -289,6 +326,7 @@
         </w:rPr>
         <w:t>HH</w:t>
       </w:r>
+      <w:proofErr w:type="spellEnd"/>
       <w:r>
         <w:rPr>
           <w:b/>
@@ -297,7 +335,11 @@
         <w:t xml:space="preserve">: </w:t>
       </w:r>
       <w:r>
-        <w:t>distance vector between the head positions of the two fish; magnitude d</w:t>
+        <w:t xml:space="preserve">distance vector between the head positions of the two fish; magnitude </w:t>
+      </w:r>
+      <w:proofErr w:type="spellStart"/>
+      <w:r>
+        <w:t>d</w:t>
       </w:r>
       <w:r>
         <w:rPr>
@@ -305,11 +347,13 @@
         </w:rPr>
         <w:t>HH</w:t>
       </w:r>
+      <w:proofErr w:type="spellEnd"/>
       <w:r>
         <w:t>.</w:t>
       </w:r>
     </w:p>
     <w:p>
+      <w:proofErr w:type="spellStart"/>
       <w:r>
         <w:rPr>
           <w:b/>
@@ -326,6 +370,7 @@
         </w:rPr>
         <w:t>C</w:t>
       </w:r>
+      <w:proofErr w:type="spellEnd"/>
       <w:r>
         <w:rPr>
           <w:b/>
@@ -338,6 +383,7 @@
       </w:r>
     </w:p>
     <w:p>
+      <w:proofErr w:type="spellStart"/>
       <w:r>
         <w:rPr>
           <w:rFonts w:ascii="Calibri" w:hAnsi="Calibri" w:cs="Calibri"/>
@@ -354,6 +400,7 @@
         </w:rPr>
         <w:t>i</w:t>
       </w:r>
+      <w:proofErr w:type="spellEnd"/>
       <w:r>
         <w:rPr>
           <w:b/>
@@ -362,13 +409,30 @@
         <w:t>:</w:t>
       </w:r>
       <w:r>
-        <w:t xml:space="preserve"> The heading angle of fish i (i = 1, 2)</w:t>
+        <w:t xml:space="preserve"> The heading angle of fish </w:t>
+      </w:r>
+      <w:proofErr w:type="spellStart"/>
+      <w:r>
+        <w:t>i</w:t>
+      </w:r>
+      <w:proofErr w:type="spellEnd"/>
+      <w:r>
+        <w:t xml:space="preserve"> (</w:t>
+      </w:r>
+      <w:proofErr w:type="spellStart"/>
+      <w:r>
+        <w:t>i</w:t>
+      </w:r>
+      <w:proofErr w:type="spellEnd"/>
+      <w:r>
+        <w:t xml:space="preserve"> = 1, 2)</w:t>
       </w:r>
       <w:r>
         <w:t>, i.e. the angle relative to the zero angle of the lab coordinate system.</w:t>
       </w:r>
     </w:p>
     <w:p>
+      <w:proofErr w:type="spellStart"/>
       <w:r>
         <w:rPr>
           <w:b/>
@@ -384,6 +448,7 @@
         </w:rPr>
         <w:t>i</w:t>
       </w:r>
+      <w:proofErr w:type="spellEnd"/>
       <w:r>
         <w:rPr>
           <w:b/>
@@ -395,7 +460,15 @@
         <w:t xml:space="preserve"> the </w:t>
       </w:r>
       <w:r>
-        <w:t>heading vector of fish i (I = 1, 2)</w:t>
+        <w:t xml:space="preserve">heading vector of fish </w:t>
+      </w:r>
+      <w:proofErr w:type="spellStart"/>
+      <w:r>
+        <w:t>i</w:t>
+      </w:r>
+      <w:proofErr w:type="spellEnd"/>
+      <w:r>
+        <w:t xml:space="preserve"> (I = 1, 2)</w:t>
       </w:r>
     </w:p>
     <w:p/>
@@ -410,7 +483,15 @@
     </w:p>
     <w:p>
       <w:r>
-        <w:t>The following are not identified as discrete events, but rather characterize properties of each individual fish trajectory</w:t>
+        <w:t xml:space="preserve">The following are not identified as discrete </w:t>
+      </w:r>
+      <w:proofErr w:type="gramStart"/>
+      <w:r>
+        <w:t>events, but</w:t>
+      </w:r>
+      <w:proofErr w:type="gramEnd"/>
+      <w:r>
+        <w:t xml:space="preserve"> rather characterize properties of each individual fish trajectory</w:t>
       </w:r>
       <w:r>
         <w:t>.</w:t>
@@ -464,6 +545,7 @@
       </w:r>
     </w:p>
     <w:p>
+      <w:proofErr w:type="spellStart"/>
       <w:r>
         <w:rPr>
           <w:rFonts w:ascii="Calibri" w:hAnsi="Calibri" w:cs="Calibri"/>
@@ -476,6 +558,7 @@
         </w:rPr>
         <w:t>_threshold</w:t>
       </w:r>
+      <w:proofErr w:type="spellEnd"/>
       <w:r>
         <w:t xml:space="preserve"> = </w:t>
       </w:r>
@@ -511,6 +594,7 @@
       <w:r>
         <w:t>“</w:t>
       </w:r>
+      <w:proofErr w:type="spellStart"/>
       <w:r>
         <w:rPr>
           <w:rFonts w:ascii="Courier New" w:hAnsi="Courier New" w:cs="Courier New"/>
@@ -532,6 +616,7 @@
         </w:rPr>
         <w:t>_mm</w:t>
       </w:r>
+      <w:proofErr w:type="spellEnd"/>
       <w:r>
         <w:t>”. No</w:t>
       </w:r>
@@ -550,6 +635,7 @@
       <w:r>
         <w:t xml:space="preserve"> (There is a separate “</w:t>
       </w:r>
+      <w:proofErr w:type="spellStart"/>
       <w:r>
         <w:rPr>
           <w:rFonts w:ascii="Courier New" w:hAnsi="Courier New" w:cs="Courier New"/>
@@ -557,6 +643,7 @@
         </w:rPr>
         <w:t>edge_rejection_threshold_mm</w:t>
       </w:r>
+      <w:proofErr w:type="spellEnd"/>
       <w:r>
         <w:t>” parameter for rejecting behavior counts.)</w:t>
       </w:r>
@@ -577,6 +664,7 @@
       </w:r>
     </w:p>
     <w:p>
+      <w:proofErr w:type="spellStart"/>
       <w:r>
         <w:rPr>
           <w:rFonts w:ascii="Courier New" w:hAnsi="Courier New" w:cs="Courier New"/>
@@ -598,6 +686,7 @@
         </w:rPr>
         <w:t>_mm</w:t>
       </w:r>
+      <w:proofErr w:type="spellEnd"/>
       <w:r>
         <w:t xml:space="preserve"> = 5 mm</w:t>
       </w:r>
@@ -692,9 +781,11 @@
       <w:r>
         <w:t>|</w:t>
       </w:r>
+      <w:proofErr w:type="gramStart"/>
       <w:r>
         <w:t>cos(</w:t>
       </w:r>
+      <w:proofErr w:type="gramEnd"/>
       <w:r>
         <w:rPr>
           <w:rFonts w:ascii="Calibri" w:hAnsi="Calibri" w:cs="Calibri"/>
@@ -719,6 +810,7 @@
         </w:rPr>
         <w:t>– Θ</w:t>
       </w:r>
+      <w:proofErr w:type="gramStart"/>
       <w:r>
         <w:rPr>
           <w:vertAlign w:val="subscript"/>
@@ -731,9 +823,11 @@
       <w:r>
         <w:t>|</w:t>
       </w:r>
+      <w:proofErr w:type="gramEnd"/>
       <w:r>
         <w:t xml:space="preserve"> &lt; </w:t>
       </w:r>
+      <w:proofErr w:type="spellStart"/>
       <w:r>
         <w:rPr>
           <w:rFonts w:asciiTheme="majorHAnsi" w:hAnsiTheme="majorHAnsi" w:cstheme="majorHAnsi"/>
@@ -754,8 +848,13 @@
         </w:rPr>
         <w:t>_perp</w:t>
       </w:r>
-      <w:r>
-        <w:t xml:space="preserve"> and d</w:t>
+      <w:proofErr w:type="spellEnd"/>
+      <w:r>
+        <w:t xml:space="preserve"> and </w:t>
+      </w:r>
+      <w:proofErr w:type="spellStart"/>
+      <w:r>
+        <w:t>d</w:t>
       </w:r>
       <w:r>
         <w:rPr>
@@ -763,21 +862,25 @@
         </w:rPr>
         <w:t>C</w:t>
       </w:r>
+      <w:proofErr w:type="spellEnd"/>
       <w:r>
         <w:t xml:space="preserve"> &lt;</w:t>
       </w:r>
       <w:r>
         <w:t xml:space="preserve"> </w:t>
       </w:r>
+      <w:proofErr w:type="spellStart"/>
       <w:r>
         <w:rPr>
           <w:rFonts w:asciiTheme="minorHAnsi" w:hAnsiTheme="minorHAnsi" w:cstheme="minorHAnsi"/>
         </w:rPr>
         <w:t>perp_maxDistance</w:t>
       </w:r>
+      <w:proofErr w:type="spellEnd"/>
       <w:r>
         <w:t xml:space="preserve"> for all frames in a window of length </w:t>
       </w:r>
+      <w:proofErr w:type="spellStart"/>
       <w:r>
         <w:rPr>
           <w:rFonts w:asciiTheme="minorHAnsi" w:hAnsiTheme="minorHAnsi" w:cstheme="minorHAnsi"/>
@@ -790,6 +893,7 @@
         </w:rPr>
         <w:t>_windowsize</w:t>
       </w:r>
+      <w:proofErr w:type="spellEnd"/>
       <w:r>
         <w:t>.</w:t>
       </w:r>
@@ -803,7 +907,31 @@
         <w:t>Subcategories:</w:t>
       </w:r>
       <w:r>
-        <w:t xml:space="preserve"> The configuration can be such that none, one, or both of the fish are facing the other</w:t>
+        <w:t xml:space="preserve"> The configuration can be such that </w:t>
+      </w:r>
+      <w:proofErr w:type="gramStart"/>
+      <w:r>
+        <w:t>none, one</w:t>
+      </w:r>
+      <w:proofErr w:type="gramEnd"/>
+      <w:r>
+        <w:t xml:space="preserve">, </w:t>
+      </w:r>
+      <w:proofErr w:type="gramStart"/>
+      <w:r>
+        <w:t>or</w:t>
+      </w:r>
+      <w:proofErr w:type="gramEnd"/>
+      <w:r>
+        <w:t xml:space="preserve"> </w:t>
+      </w:r>
+      <w:proofErr w:type="gramStart"/>
+      <w:r>
+        <w:t>both of the fish</w:t>
+      </w:r>
+      <w:proofErr w:type="gramEnd"/>
+      <w:r>
+        <w:t xml:space="preserve"> are facing the other</w:t>
       </w:r>
       <w:r>
         <w:t xml:space="preserve"> fish.</w:t>
@@ -851,6 +979,7 @@
       <w:r>
         <w:t xml:space="preserve">, </w:t>
       </w:r>
+      <w:proofErr w:type="spellStart"/>
       <w:r>
         <w:rPr>
           <w:b/>
@@ -866,6 +995,7 @@
         </w:rPr>
         <w:t>j</w:t>
       </w:r>
+      <w:proofErr w:type="spellEnd"/>
       <w:r>
         <w:t xml:space="preserve">, </w:t>
       </w:r>
@@ -878,6 +1008,8 @@
       <w:r>
         <w:t xml:space="preserve"> </w:t>
       </w:r>
+      <w:proofErr w:type="spellStart"/>
+      <w:proofErr w:type="gramStart"/>
       <w:r>
         <w:rPr>
           <w:b/>
@@ -910,6 +1042,8 @@
         </w:rPr>
         <w:t>,jk</w:t>
       </w:r>
+      <w:proofErr w:type="spellEnd"/>
+      <w:proofErr w:type="gramEnd"/>
       <w:r>
         <w:t>. W</w:t>
       </w:r>
@@ -951,6 +1085,7 @@
       <w:r>
         <w:t xml:space="preserve">) &gt; </w:t>
       </w:r>
+      <w:proofErr w:type="spellStart"/>
       <w:r>
         <w:rPr>
           <w:rFonts w:ascii="Calibri" w:hAnsi="Calibri" w:cs="Calibri"/>
@@ -970,6 +1105,7 @@
         </w:rPr>
         <w:t>seeing</w:t>
       </w:r>
+      <w:proofErr w:type="spellEnd"/>
       <w:r>
         <w:t xml:space="preserve"> </w:t>
       </w:r>
@@ -1033,6 +1169,7 @@
       </w:r>
     </w:p>
     <w:p>
+      <w:proofErr w:type="spellStart"/>
       <w:r>
         <w:rPr>
           <w:rFonts w:asciiTheme="minorHAnsi" w:hAnsiTheme="minorHAnsi" w:cstheme="minorHAnsi"/>
@@ -1045,6 +1182,7 @@
         </w:rPr>
         <w:t>_windowsize</w:t>
       </w:r>
+      <w:proofErr w:type="spellEnd"/>
       <w:r>
         <w:t xml:space="preserve"> </w:t>
       </w:r>
@@ -1061,10 +1199,19 @@
         <w:t>8</w:t>
       </w:r>
       <w:r>
-        <w:t>0 ms)</w:t>
-      </w:r>
-    </w:p>
-    <w:p>
+        <w:t xml:space="preserve">0 </w:t>
+      </w:r>
+      <w:proofErr w:type="spellStart"/>
+      <w:r>
+        <w:t>ms</w:t>
+      </w:r>
+      <w:proofErr w:type="spellEnd"/>
+      <w:r>
+        <w:t>)</w:t>
+      </w:r>
+    </w:p>
+    <w:p>
+      <w:proofErr w:type="spellStart"/>
       <w:r>
         <w:rPr>
           <w:rFonts w:asciiTheme="majorHAnsi" w:hAnsiTheme="majorHAnsi" w:cstheme="majorHAnsi"/>
@@ -1085,6 +1232,7 @@
         </w:rPr>
         <w:t>_perp</w:t>
       </w:r>
+      <w:proofErr w:type="spellEnd"/>
       <w:r>
         <w:t xml:space="preserve"> = 0.</w:t>
       </w:r>
@@ -1111,6 +1259,7 @@
       </w:r>
     </w:p>
     <w:p>
+      <w:proofErr w:type="spellStart"/>
       <w:r>
         <w:rPr>
           <w:rFonts w:asciiTheme="majorHAnsi" w:hAnsiTheme="majorHAnsi" w:cstheme="majorHAnsi"/>
@@ -1124,17 +1273,20 @@
         </w:rPr>
         <w:t>seeing</w:t>
       </w:r>
+      <w:proofErr w:type="spellEnd"/>
       <w:r>
         <w:t xml:space="preserve"> = 0.5 (corresponding to ± 60 degrees)</w:t>
       </w:r>
     </w:p>
     <w:p>
+      <w:proofErr w:type="spellStart"/>
       <w:r>
         <w:rPr>
           <w:rFonts w:asciiTheme="minorHAnsi" w:hAnsiTheme="minorHAnsi" w:cstheme="minorHAnsi"/>
         </w:rPr>
         <w:t>perp_maxDistance</w:t>
       </w:r>
+      <w:proofErr w:type="spellEnd"/>
       <w:r>
         <w:t xml:space="preserve"> = </w:t>
       </w:r>
@@ -1224,105 +1376,76 @@
     </w:p>
     <w:p>
       <w:r>
-        <w:t>The two fish are oriented roughly antiparallel with their tails in close proximity over some time interval. Specifically, cos(</w:t>
-      </w:r>
-      <w:r>
-        <w:rPr>
-          <w:rFonts w:ascii="Calibri" w:hAnsi="Calibri" w:cs="Calibri"/>
-        </w:rPr>
-        <w:t>Θ</w:t>
-      </w:r>
-      <w:r>
-        <w:rPr>
-          <w:vertAlign w:val="subscript"/>
-        </w:rPr>
-        <w:t>1</w:t>
-      </w:r>
-      <w:r>
-        <w:rPr>
-          <w:rFonts w:ascii="Calibri" w:hAnsi="Calibri" w:cs="Calibri"/>
-        </w:rPr>
+        <w:t xml:space="preserve">The two fish are oriented roughly </w:t>
+      </w:r>
+      <w:r>
+        <w:t xml:space="preserve">parallel or </w:t>
+      </w:r>
+      <w:r>
+        <w:t xml:space="preserve">antiparallel with their tails in </w:t>
+      </w:r>
+      <w:proofErr w:type="gramStart"/>
+      <w:r>
+        <w:t>close proximity</w:t>
+      </w:r>
+      <w:proofErr w:type="gramEnd"/>
+      <w:r>
+        <w:t xml:space="preserve"> over some time </w:t>
+      </w:r>
+      <w:proofErr w:type="gramStart"/>
+      <w:r>
+        <w:t>interval</w:t>
+      </w:r>
+      <w:proofErr w:type="gramEnd"/>
+      <w:r>
+        <w:t xml:space="preserve">. Specifically, for all frames in a window of length </w:t>
+      </w:r>
+      <w:proofErr w:type="spellStart"/>
+      <w:r>
+        <w:rPr>
+          <w:rFonts w:asciiTheme="majorHAnsi" w:hAnsiTheme="majorHAnsi" w:cstheme="majorHAnsi"/>
+        </w:rPr>
+        <w:t>N</w:t>
+      </w:r>
+      <w:r>
+        <w:rPr>
+          <w:rFonts w:asciiTheme="majorHAnsi" w:hAnsiTheme="majorHAnsi" w:cstheme="majorHAnsi"/>
+          <w:vertAlign w:val="subscript"/>
+        </w:rPr>
+        <w:t>frames</w:t>
+      </w:r>
+      <w:proofErr w:type="spellEnd"/>
+      <w:r>
+        <w:t xml:space="preserve">, </w:t>
+      </w:r>
+      <w:r>
+        <w:t xml:space="preserve">at least two of the </w:t>
+      </w:r>
+      <w:r>
+        <w:t>four</w:t>
+      </w:r>
+      <w:r>
+        <w:t xml:space="preserve"> most posterior tail positions </w:t>
+      </w:r>
+      <w:r>
+        <w:t xml:space="preserve">are </w:t>
+      </w:r>
+      <w:r>
+        <w:t xml:space="preserve">within </w:t>
+      </w:r>
+      <w:proofErr w:type="spellStart"/>
+      <w:r>
+        <w:rPr>
+          <w:rFonts w:asciiTheme="minorHAnsi" w:hAnsiTheme="minorHAnsi" w:cstheme="minorHAnsi"/>
+        </w:rPr>
+        <w:t>tailrub_maxTailDist</w:t>
+      </w:r>
+      <w:proofErr w:type="spellEnd"/>
+      <w:r>
         <w:t xml:space="preserve"> </w:t>
       </w:r>
       <w:r>
-        <w:rPr>
-          <w:rFonts w:ascii="Calibri" w:hAnsi="Calibri" w:cs="Calibri"/>
-        </w:rPr>
-        <w:t>– Θ</w:t>
-      </w:r>
-      <w:r>
-        <w:rPr>
-          <w:vertAlign w:val="subscript"/>
-        </w:rPr>
-        <w:t>2</w:t>
-      </w:r>
-      <w:r>
-        <w:t xml:space="preserve">) &lt; </w:t>
-      </w:r>
-      <w:r>
-        <w:rPr>
-          <w:rFonts w:ascii="Calibri" w:hAnsi="Calibri" w:cs="Calibri"/>
-        </w:rPr>
-        <w:t>co</w:t>
-      </w:r>
-      <w:r>
-        <w:rPr>
-          <w:rFonts w:asciiTheme="majorHAnsi" w:hAnsiTheme="majorHAnsi" w:cstheme="majorHAnsi"/>
-        </w:rPr>
-        <w:t>sΘ</w:t>
-      </w:r>
-      <w:r>
-        <w:rPr>
-          <w:rFonts w:asciiTheme="majorHAnsi" w:hAnsiTheme="majorHAnsi" w:cstheme="majorHAnsi"/>
-          <w:vertAlign w:val="subscript"/>
-        </w:rPr>
-        <w:t>AntiParallel</w:t>
-      </w:r>
-      <w:r>
-        <w:t xml:space="preserve"> for all frames in a window of length </w:t>
-      </w:r>
-      <w:r>
-        <w:rPr>
-          <w:rFonts w:asciiTheme="majorHAnsi" w:hAnsiTheme="majorHAnsi" w:cstheme="majorHAnsi"/>
-        </w:rPr>
-        <w:t>N</w:t>
-      </w:r>
-      <w:r>
-        <w:rPr>
-          <w:rFonts w:asciiTheme="majorHAnsi" w:hAnsiTheme="majorHAnsi" w:cstheme="majorHAnsi"/>
-          <w:vertAlign w:val="subscript"/>
-        </w:rPr>
-        <w:t>frames</w:t>
-      </w:r>
-      <w:r>
-        <w:t xml:space="preserve">, </w:t>
-      </w:r>
-      <w:r>
-        <w:t xml:space="preserve">at least two of the </w:t>
-      </w:r>
-      <w:r>
-        <w:t>four</w:t>
-      </w:r>
-      <w:r>
-        <w:t xml:space="preserve"> most posterior tail positions </w:t>
-      </w:r>
-      <w:r>
-        <w:t xml:space="preserve">are </w:t>
-      </w:r>
-      <w:r>
-        <w:t xml:space="preserve">within </w:t>
-      </w:r>
-      <w:r>
-        <w:rPr>
-          <w:rFonts w:asciiTheme="minorHAnsi" w:hAnsiTheme="minorHAnsi" w:cstheme="minorHAnsi"/>
-        </w:rPr>
-        <w:t>tailrub_maxTailDist</w:t>
-      </w:r>
-      <w:r>
-        <w:t xml:space="preserve"> </w:t>
-      </w:r>
-      <w:r>
-        <w:t>of each other, and the head-head distance</w:t>
+        <w:t>of each other, the head-head distance</w:t>
       </w:r>
       <w:r>
         <w:t xml:space="preserve"> </w:t>
@@ -1337,14 +1460,149 @@
       <w:r>
         <w:t xml:space="preserve"> &lt; </w:t>
       </w:r>
+      <w:proofErr w:type="spellStart"/>
       <w:r>
         <w:rPr>
           <w:rFonts w:asciiTheme="minorHAnsi" w:hAnsiTheme="minorHAnsi" w:cstheme="minorHAnsi"/>
         </w:rPr>
         <w:t>tailrub_maxHeadDist</w:t>
       </w:r>
-      <w:r>
-        <w:t>.</w:t>
+      <w:proofErr w:type="spellEnd"/>
+      <w:r>
+        <w:t xml:space="preserve">, and </w:t>
+      </w:r>
+      <w:proofErr w:type="gramStart"/>
+      <w:r>
+        <w:t>cos(</w:t>
+      </w:r>
+      <w:proofErr w:type="gramEnd"/>
+      <w:r>
+        <w:rPr>
+          <w:rFonts w:ascii="Calibri" w:hAnsi="Calibri" w:cs="Calibri"/>
+        </w:rPr>
+        <w:t>Θ</w:t>
+      </w:r>
+      <w:r>
+        <w:rPr>
+          <w:vertAlign w:val="subscript"/>
+        </w:rPr>
+        <w:t>1</w:t>
+      </w:r>
+      <w:r>
+        <w:rPr>
+          <w:rFonts w:ascii="Calibri" w:hAnsi="Calibri" w:cs="Calibri"/>
+        </w:rPr>
+        <w:t xml:space="preserve"> </w:t>
+      </w:r>
+      <w:r>
+        <w:rPr>
+          <w:rFonts w:ascii="Calibri" w:hAnsi="Calibri" w:cs="Calibri"/>
+        </w:rPr>
+        <w:t>– Θ</w:t>
+      </w:r>
+      <w:r>
+        <w:rPr>
+          <w:vertAlign w:val="subscript"/>
+        </w:rPr>
+        <w:t>2</w:t>
+      </w:r>
+      <w:r>
+        <w:t xml:space="preserve">) &lt; </w:t>
+      </w:r>
+      <w:proofErr w:type="spellStart"/>
+      <w:r>
+        <w:rPr>
+          <w:rFonts w:ascii="Calibri" w:hAnsi="Calibri" w:cs="Calibri"/>
+        </w:rPr>
+        <w:t>co</w:t>
+      </w:r>
+      <w:r>
+        <w:rPr>
+          <w:rFonts w:asciiTheme="majorHAnsi" w:hAnsiTheme="majorHAnsi" w:cstheme="majorHAnsi"/>
+        </w:rPr>
+        <w:t>sΘ</w:t>
+      </w:r>
+      <w:r>
+        <w:rPr>
+          <w:rFonts w:asciiTheme="majorHAnsi" w:hAnsiTheme="majorHAnsi" w:cstheme="majorHAnsi"/>
+          <w:vertAlign w:val="subscript"/>
+        </w:rPr>
+        <w:t>AntiParallel</w:t>
+      </w:r>
+      <w:proofErr w:type="spellEnd"/>
+      <w:r>
+        <w:t xml:space="preserve"> for antiparallel rubs and </w:t>
+      </w:r>
+      <w:proofErr w:type="gramStart"/>
+      <w:r>
+        <w:t>cos(</w:t>
+      </w:r>
+      <w:proofErr w:type="gramEnd"/>
+      <w:r>
+        <w:rPr>
+          <w:rFonts w:ascii="Calibri" w:hAnsi="Calibri" w:cs="Calibri"/>
+        </w:rPr>
+        <w:t>Θ</w:t>
+      </w:r>
+      <w:r>
+        <w:rPr>
+          <w:vertAlign w:val="subscript"/>
+        </w:rPr>
+        <w:t>1</w:t>
+      </w:r>
+      <w:r>
+        <w:rPr>
+          <w:rFonts w:ascii="Calibri" w:hAnsi="Calibri" w:cs="Calibri"/>
+        </w:rPr>
+        <w:t xml:space="preserve"> </w:t>
+      </w:r>
+      <w:r>
+        <w:rPr>
+          <w:rFonts w:ascii="Calibri" w:hAnsi="Calibri" w:cs="Calibri"/>
+        </w:rPr>
+        <w:t>– Θ</w:t>
+      </w:r>
+      <w:r>
+        <w:rPr>
+          <w:vertAlign w:val="subscript"/>
+        </w:rPr>
+        <w:t>2</w:t>
+      </w:r>
+      <w:r>
+        <w:t xml:space="preserve">) </w:t>
+      </w:r>
+      <w:r>
+        <w:t>&gt; |</w:t>
+      </w:r>
+      <w:proofErr w:type="spellStart"/>
+      <w:r>
+        <w:rPr>
+          <w:rFonts w:ascii="Calibri" w:hAnsi="Calibri" w:cs="Calibri"/>
+        </w:rPr>
+        <w:t>co</w:t>
+      </w:r>
+      <w:r>
+        <w:rPr>
+          <w:rFonts w:asciiTheme="majorHAnsi" w:hAnsiTheme="majorHAnsi" w:cstheme="majorHAnsi"/>
+        </w:rPr>
+        <w:t>sΘ</w:t>
+      </w:r>
+      <w:r>
+        <w:rPr>
+          <w:rFonts w:asciiTheme="majorHAnsi" w:hAnsiTheme="majorHAnsi" w:cstheme="majorHAnsi"/>
+          <w:vertAlign w:val="subscript"/>
+        </w:rPr>
+        <w:t>AntiParallel</w:t>
+      </w:r>
+      <w:proofErr w:type="spellEnd"/>
+      <w:r>
+        <w:t>|</w:t>
+      </w:r>
+      <w:r>
+        <w:t xml:space="preserve"> for parallel tail rubs.</w:t>
+      </w:r>
+      <w:r>
+        <w:t xml:space="preserve"> </w:t>
       </w:r>
     </w:p>
     <w:p>
@@ -1363,6 +1621,7 @@
       </w:r>
     </w:p>
     <w:p>
+      <w:proofErr w:type="spellStart"/>
       <w:r>
         <w:rPr>
           <w:rFonts w:asciiTheme="majorHAnsi" w:hAnsiTheme="majorHAnsi" w:cstheme="majorHAnsi"/>
@@ -1376,6 +1635,7 @@
         </w:rPr>
         <w:t>frames</w:t>
       </w:r>
+      <w:proofErr w:type="spellEnd"/>
       <w:r>
         <w:rPr>
           <w:rFonts w:asciiTheme="majorHAnsi" w:hAnsiTheme="majorHAnsi" w:cstheme="majorHAnsi"/>
@@ -1383,16 +1643,31 @@
         <w:t xml:space="preserve"> </w:t>
       </w:r>
       <w:r>
-        <w:t>= 4 frames (1</w:t>
-      </w:r>
-      <w:r>
-        <w:t>6</w:t>
-      </w:r>
-      <w:r>
-        <w:t>0 ms)</w:t>
-      </w:r>
-    </w:p>
-    <w:p>
+        <w:t xml:space="preserve">= </w:t>
+      </w:r>
+      <w:r>
+        <w:t>2</w:t>
+      </w:r>
+      <w:r>
+        <w:t xml:space="preserve"> frames (</w:t>
+      </w:r>
+      <w:r>
+        <w:t>8</w:t>
+      </w:r>
+      <w:r>
+        <w:t xml:space="preserve">0 </w:t>
+      </w:r>
+      <w:proofErr w:type="spellStart"/>
+      <w:r>
+        <w:t>ms</w:t>
+      </w:r>
+      <w:proofErr w:type="spellEnd"/>
+      <w:r>
+        <w:t>)</w:t>
+      </w:r>
+    </w:p>
+    <w:p>
+      <w:proofErr w:type="spellStart"/>
       <w:r>
         <w:rPr>
           <w:rFonts w:asciiTheme="majorHAnsi" w:hAnsiTheme="majorHAnsi" w:cstheme="majorHAnsi"/>
@@ -1406,6 +1681,7 @@
         </w:rPr>
         <w:t>AntiParallel</w:t>
       </w:r>
+      <w:proofErr w:type="spellEnd"/>
       <w:r>
         <w:t xml:space="preserve"> </w:t>
       </w:r>
@@ -1414,25 +1690,45 @@
       </w:r>
     </w:p>
     <w:p>
+      <w:proofErr w:type="spellStart"/>
       <w:r>
         <w:rPr>
           <w:rFonts w:asciiTheme="minorHAnsi" w:hAnsiTheme="minorHAnsi" w:cstheme="minorHAnsi"/>
         </w:rPr>
         <w:t>tailrub_maxTailDist</w:t>
       </w:r>
-      <w:r>
-        <w:t xml:space="preserve"> = 2.0 mm (approx. 35 px)</w:t>
-      </w:r>
-    </w:p>
-    <w:p>
+      <w:proofErr w:type="spellEnd"/>
+      <w:r>
+        <w:t xml:space="preserve"> = 2.0 mm (approx. 35 </w:t>
+      </w:r>
+      <w:proofErr w:type="spellStart"/>
+      <w:r>
+        <w:t>px</w:t>
+      </w:r>
+      <w:proofErr w:type="spellEnd"/>
+      <w:r>
+        <w:t>)</w:t>
+      </w:r>
+    </w:p>
+    <w:p>
+      <w:proofErr w:type="spellStart"/>
       <w:r>
         <w:rPr>
           <w:rFonts w:asciiTheme="minorHAnsi" w:hAnsiTheme="minorHAnsi" w:cstheme="minorHAnsi"/>
         </w:rPr>
         <w:t>tailrub_maxHeadDist</w:t>
       </w:r>
-      <w:r>
-        <w:t xml:space="preserve"> = 12.5 mm (approx. 220 px)</w:t>
+      <w:proofErr w:type="spellEnd"/>
+      <w:r>
+        <w:t xml:space="preserve"> = 12.5 mm (approx. 220 </w:t>
+      </w:r>
+      <w:proofErr w:type="spellStart"/>
+      <w:r>
+        <w:t>px</w:t>
+      </w:r>
+      <w:proofErr w:type="spellEnd"/>
+      <w:r>
+        <w:t>)</w:t>
       </w:r>
     </w:p>
     <w:p/>
@@ -1502,7 +1798,11 @@
     </w:p>
     <w:p>
       <w:r>
-        <w:t>The two fish are very close to each other. This need only persist for a single frame. Specifically, the minimum distance between the two fish, considering any pair of the ten markers on each fish, is less than a threshold value, d</w:t>
+        <w:t xml:space="preserve">The two fish are very close to each other. This need only persist for a single frame. Specifically, the minimum distance between the two fish, considering any pair of the ten markers on each fish, is less than a threshold value, </w:t>
+      </w:r>
+      <w:proofErr w:type="spellStart"/>
+      <w:r>
+        <w:t>d</w:t>
       </w:r>
       <w:r>
         <w:rPr>
@@ -1510,19 +1810,51 @@
         </w:rPr>
         <w:t>threshold_contact</w:t>
       </w:r>
+      <w:proofErr w:type="spellEnd"/>
       <w:r>
         <w:t xml:space="preserve">. </w:t>
       </w:r>
     </w:p>
     <w:p>
       <w:r>
-        <w:t xml:space="preserve">Subcategories: </w:t>
-      </w:r>
+        <w:t>Subcategories</w:t>
+      </w:r>
+      <w:r>
+        <w:t xml:space="preserve"> of </w:t>
+      </w:r>
+      <w:proofErr w:type="spellStart"/>
       <w:r>
         <w:rPr>
           <w:b/>
           <w:bCs/>
         </w:rPr>
+        <w:t>contact_any</w:t>
+      </w:r>
+      <w:proofErr w:type="spellEnd"/>
+      <w:r>
+        <w:rPr>
+          <w:b/>
+          <w:bCs/>
+        </w:rPr>
+        <w:t>:</w:t>
+      </w:r>
+      <w:r>
+        <w:t xml:space="preserve"> </w:t>
+      </w:r>
+    </w:p>
+    <w:p>
+      <w:pPr>
+        <w:pStyle w:val="ListParagraph"/>
+        <w:numPr>
+          <w:ilvl w:val="0"/>
+          <w:numId w:val="2"/>
+        </w:numPr>
+      </w:pPr>
+      <w:r>
+        <w:rPr>
+          <w:b/>
+          <w:bCs/>
+        </w:rPr>
         <w:t>Head-body contact,</w:t>
       </w:r>
       <w:r>
@@ -1534,23 +1866,17 @@
       <w:r>
         <w:t xml:space="preserve">the body of the other is less than </w:t>
       </w:r>
-      <w:r>
-        <w:rPr>
-          <w:rFonts w:ascii="Calibri" w:hAnsi="Calibri" w:cs="Calibri"/>
-        </w:rPr>
-        <w:t>contact</w:t>
-      </w:r>
-      <w:r>
-        <w:rPr>
-          <w:rFonts w:ascii="Calibri" w:hAnsi="Calibri" w:cs="Calibri"/>
-        </w:rPr>
-        <w:t>_distance_threshold</w:t>
-      </w:r>
+      <w:proofErr w:type="spellStart"/>
+      <w:r>
+        <w:rPr>
+          <w:rFonts w:ascii="Calibri" w:hAnsi="Calibri" w:cs="Calibri"/>
+        </w:rPr>
+        <w:t>contact_distance_threshold</w:t>
+      </w:r>
+      <w:proofErr w:type="spellEnd"/>
       <w:r>
         <w:t xml:space="preserve">. </w:t>
       </w:r>
-    </w:p>
-    <w:p>
       <w:r>
         <w:t>F</w:t>
       </w:r>
@@ -1575,50 +1901,105 @@
       </w:r>
     </w:p>
     <w:p>
+      <w:pPr>
+        <w:pStyle w:val="ListParagraph"/>
+        <w:numPr>
+          <w:ilvl w:val="0"/>
+          <w:numId w:val="2"/>
+        </w:numPr>
+      </w:pPr>
+      <w:proofErr w:type="gramStart"/>
       <w:r>
         <w:rPr>
           <w:b/>
           <w:bCs/>
         </w:rPr>
-        <w:t>Inferred contact.</w:t>
-      </w:r>
-      <w:r>
-        <w:t xml:space="preserve"> Close proximity can lead to tracking failures in which the tracking software does not resolve two fish. Infer the existence of contact events (</w:t>
-      </w:r>
+        <w:t>Tail-tail contact,</w:t>
+      </w:r>
+      <w:proofErr w:type="gramEnd"/>
       <w:r>
         <w:rPr>
           <w:b/>
           <w:bCs/>
         </w:rPr>
+        <w:t xml:space="preserve"> </w:t>
+      </w:r>
+      <w:r>
+        <w:t xml:space="preserve">defined such that the distance between any point on the tail of one fish is </w:t>
+      </w:r>
+      <w:r>
+        <w:t xml:space="preserve">less than </w:t>
+      </w:r>
+      <w:proofErr w:type="spellStart"/>
+      <w:r>
+        <w:rPr>
+          <w:rFonts w:ascii="Calibri" w:hAnsi="Calibri" w:cs="Calibri"/>
+        </w:rPr>
+        <w:t>contact_distance_threshold</w:t>
+      </w:r>
+      <w:proofErr w:type="spellEnd"/>
+      <w:r>
+        <w:t xml:space="preserve"> from some point on the tail of the other fish. “Tail” is defined as </w:t>
+      </w:r>
+      <w:r>
+        <w:t>the last four body positions</w:t>
+      </w:r>
+      <w:r>
+        <w:t>.</w:t>
+      </w:r>
+    </w:p>
+    <w:p>
+      <w:pPr>
+        <w:pStyle w:val="ListParagraph"/>
+        <w:numPr>
+          <w:ilvl w:val="0"/>
+          <w:numId w:val="2"/>
+        </w:numPr>
+      </w:pPr>
+      <w:r>
+        <w:rPr>
+          <w:b/>
+          <w:bCs/>
+        </w:rPr>
+        <w:t>Inferred contact.</w:t>
+      </w:r>
+      <w:r>
+        <w:t xml:space="preserve"> </w:t>
+      </w:r>
+      <w:proofErr w:type="gramStart"/>
+      <w:r>
+        <w:t>Close proximity</w:t>
+      </w:r>
+      <w:proofErr w:type="gramEnd"/>
+      <w:r>
+        <w:t xml:space="preserve"> can lead to tracking failures in which the tracking software does not resolve two fish. Infer the existence of contact events (</w:t>
+      </w:r>
+      <w:r>
+        <w:rPr>
+          <w:b/>
+          <w:bCs/>
+        </w:rPr>
         <w:t>inferred contact</w:t>
       </w:r>
       <w:r>
-        <w:t xml:space="preserve">) by either of the following occurring: (i) Tracking failures that are preceded by the inter-fish (head-head) distance being less than </w:t>
-      </w:r>
-      <w:r>
-        <w:rPr>
-          <w:rFonts w:ascii="Calibri" w:hAnsi="Calibri" w:cs="Calibri"/>
-        </w:rPr>
-        <w:t>contact</w:t>
-      </w:r>
-      <w:r>
-        <w:rPr>
-          <w:rFonts w:ascii="Calibri" w:hAnsi="Calibri" w:cs="Calibri"/>
-        </w:rPr>
-        <w:t>_</w:t>
-      </w:r>
-      <w:r>
-        <w:rPr>
-          <w:rFonts w:ascii="Calibri" w:hAnsi="Calibri" w:cs="Calibri"/>
-        </w:rPr>
-        <w:t>inferred_</w:t>
-      </w:r>
-      <w:r>
-        <w:rPr>
-          <w:rFonts w:ascii="Calibri" w:hAnsi="Calibri" w:cs="Calibri"/>
-        </w:rPr>
-        <w:t>distance_threshold</w:t>
-      </w:r>
+        <w:t>) by either of the following occurring: (</w:t>
+      </w:r>
+      <w:proofErr w:type="spellStart"/>
+      <w:r>
+        <w:t>i</w:t>
+      </w:r>
+      <w:proofErr w:type="spellEnd"/>
+      <w:r>
+        <w:t xml:space="preserve">) Tracking failures that are preceded by the inter-fish (head-head) distance being less than </w:t>
+      </w:r>
+      <w:proofErr w:type="spellStart"/>
+      <w:r>
+        <w:rPr>
+          <w:rFonts w:ascii="Calibri" w:hAnsi="Calibri" w:cs="Calibri"/>
+        </w:rPr>
+        <w:t>contact_inferred_distance_threshold</w:t>
+      </w:r>
+      <w:proofErr w:type="spellEnd"/>
       <w:r>
         <w:t xml:space="preserve"> </w:t>
       </w:r>
@@ -1632,12 +2013,14 @@
       <w:r>
         <w:t xml:space="preserve"> the distance monotonically decreasing over </w:t>
       </w:r>
+      <w:proofErr w:type="spellStart"/>
       <w:r>
         <w:rPr>
           <w:rFonts w:ascii="Calibri" w:hAnsi="Calibri" w:cs="Calibri"/>
         </w:rPr>
         <w:t>contact_inferred_window</w:t>
       </w:r>
+      <w:proofErr w:type="spellEnd"/>
       <w:r>
         <w:t xml:space="preserve"> frames</w:t>
       </w:r>
@@ -1656,11 +2039,19 @@
       <w:r>
         <w:t xml:space="preserve"> </w:t>
       </w:r>
-      <w:r>
-        <w:rPr>
-          <w:rFonts w:ascii="Calibri" w:hAnsi="Calibri" w:cs="Calibri"/>
-        </w:rPr>
-        <w:t>Nfish x</w:t>
+      <w:proofErr w:type="spellStart"/>
+      <w:r>
+        <w:rPr>
+          <w:rFonts w:ascii="Calibri" w:hAnsi="Calibri" w:cs="Calibri"/>
+        </w:rPr>
+        <w:t>Nfish</w:t>
+      </w:r>
+      <w:proofErr w:type="spellEnd"/>
+      <w:r>
+        <w:rPr>
+          <w:rFonts w:ascii="Calibri" w:hAnsi="Calibri" w:cs="Calibri"/>
+        </w:rPr>
+        <w:t xml:space="preserve"> x</w:t>
       </w:r>
       <w:r>
         <w:rPr>
@@ -1668,34 +2059,50 @@
         </w:rPr>
         <w:t xml:space="preserve"> </w:t>
       </w:r>
-      <w:r>
-        <w:rPr>
-          <w:rFonts w:ascii="Calibri" w:hAnsi="Calibri" w:cs="Calibri"/>
-        </w:rPr>
+      <w:proofErr w:type="spellStart"/>
+      <w:r>
+        <w:rPr>
+          <w:rFonts w:ascii="Calibri" w:hAnsi="Calibri" w:cs="Calibri"/>
+        </w:rPr>
+        <w:t>contact_distance_threshold</w:t>
+      </w:r>
+      <w:proofErr w:type="spellEnd"/>
+      <w:r>
+        <w:t>.</w:t>
+      </w:r>
+    </w:p>
+    <w:p>
+      <w:r>
+        <w:t>The “</w:t>
+      </w:r>
+      <w:proofErr w:type="spellStart"/>
+      <w:r>
+        <w:t>contact_any</w:t>
+      </w:r>
+      <w:proofErr w:type="spellEnd"/>
+      <w:r>
+        <w:t>” category includes</w:t>
+      </w:r>
+      <w:r>
+        <w:t xml:space="preserve"> </w:t>
+      </w:r>
+      <w:r>
         <w:t>contact</w:t>
       </w:r>
       <w:r>
-        <w:rPr>
-          <w:rFonts w:ascii="Calibri" w:hAnsi="Calibri" w:cs="Calibri"/>
-        </w:rPr>
-        <w:t>_distance_threshold</w:t>
-      </w:r>
-      <w:r>
-        <w:t>.</w:t>
-      </w:r>
-    </w:p>
-    <w:p>
-      <w:r>
-        <w:t>The “contact_any” category includes</w:t>
-      </w:r>
-      <w:r>
-        <w:t xml:space="preserve"> </w:t>
-      </w:r>
-      <w:r>
-        <w:t>contact</w:t>
-      </w:r>
-      <w:r>
-        <w:t xml:space="preserve"> (body-body or head-body)</w:t>
+        <w:t xml:space="preserve"> (body-body</w:t>
+      </w:r>
+      <w:r>
+        <w:t xml:space="preserve">, </w:t>
+      </w:r>
+      <w:r>
+        <w:t>head-body</w:t>
+      </w:r>
+      <w:r>
+        <w:t>, tail-tail</w:t>
+      </w:r>
+      <w:r>
+        <w:t>)</w:t>
       </w:r>
       <w:r>
         <w:t xml:space="preserve"> and “inferred” contacts.</w:t>
@@ -1726,10 +2133,12 @@
       </w:r>
     </w:p>
     <w:p>
-      <w:r>
-        <w:rPr>
-          <w:rFonts w:ascii="Calibri" w:hAnsi="Calibri" w:cs="Calibri"/>
-        </w:rPr>
+      <w:proofErr w:type="spellStart"/>
+      <w:r>
+        <w:rPr>
+          <w:rFonts w:ascii="Calibri" w:hAnsi="Calibri" w:cs="Calibri"/>
+        </w:rPr>
+        <w:lastRenderedPageBreak/>
         <w:t>contact</w:t>
       </w:r>
       <w:r>
@@ -1738,11 +2147,29 @@
         </w:rPr>
         <w:t>_distance_threshold</w:t>
       </w:r>
-      <w:r>
-        <w:t xml:space="preserve"> = 1.3 mm (approx. 16 px at 80 µm/px)</w:t>
-      </w:r>
-    </w:p>
-    <w:p>
+      <w:proofErr w:type="spellEnd"/>
+      <w:r>
+        <w:t xml:space="preserve"> = 1.3 mm (approx. 16 </w:t>
+      </w:r>
+      <w:proofErr w:type="spellStart"/>
+      <w:r>
+        <w:t>px</w:t>
+      </w:r>
+      <w:proofErr w:type="spellEnd"/>
+      <w:r>
+        <w:t xml:space="preserve"> at 80 µm/</w:t>
+      </w:r>
+      <w:proofErr w:type="spellStart"/>
+      <w:r>
+        <w:t>px</w:t>
+      </w:r>
+      <w:proofErr w:type="spellEnd"/>
+      <w:r>
+        <w:t>)</w:t>
+      </w:r>
+    </w:p>
+    <w:p>
+      <w:proofErr w:type="spellStart"/>
       <w:r>
         <w:rPr>
           <w:rFonts w:ascii="Calibri" w:hAnsi="Calibri" w:cs="Calibri"/>
@@ -1767,19 +2194,46 @@
         </w:rPr>
         <w:t>distance_threshold</w:t>
       </w:r>
-      <w:r>
-        <w:t xml:space="preserve"> = 2.5 mm (approx. 31 px at 80 µm/px)</w:t>
-      </w:r>
-    </w:p>
-    <w:p>
+      <w:proofErr w:type="spellEnd"/>
+      <w:r>
+        <w:t xml:space="preserve"> = 2.5 mm (approx. 31 </w:t>
+      </w:r>
+      <w:proofErr w:type="spellStart"/>
+      <w:r>
+        <w:t>px</w:t>
+      </w:r>
+      <w:proofErr w:type="spellEnd"/>
+      <w:r>
+        <w:t xml:space="preserve"> at 80 µm/</w:t>
+      </w:r>
+      <w:proofErr w:type="spellStart"/>
+      <w:r>
+        <w:t>px</w:t>
+      </w:r>
+      <w:proofErr w:type="spellEnd"/>
+      <w:r>
+        <w:t>)</w:t>
+      </w:r>
+    </w:p>
+    <w:p>
+      <w:proofErr w:type="spellStart"/>
       <w:r>
         <w:rPr>
           <w:rFonts w:ascii="Calibri" w:hAnsi="Calibri" w:cs="Calibri"/>
         </w:rPr>
         <w:t>contact_inferred_window</w:t>
       </w:r>
-      <w:r>
-        <w:t xml:space="preserve"> = 2 frames (80 ms)</w:t>
+      <w:proofErr w:type="spellEnd"/>
+      <w:r>
+        <w:t xml:space="preserve"> = 2 frames (80 </w:t>
+      </w:r>
+      <w:proofErr w:type="spellStart"/>
+      <w:r>
+        <w:t>ms</w:t>
+      </w:r>
+      <w:proofErr w:type="spellEnd"/>
+      <w:r>
+        <w:t>)</w:t>
       </w:r>
     </w:p>
     <w:p/>
@@ -1788,7 +2242,6 @@
         <w:rPr>
           <w:noProof/>
         </w:rPr>
-        <w:lastRenderedPageBreak/>
         <w:drawing>
           <wp:inline distT="0" distB="0" distL="0" distR="0" wp14:anchorId="333F63C4" wp14:editId="7F059C38">
             <wp:extent cx="2286000" cy="1454233"/>
@@ -1884,6 +2337,7 @@
       <w:r>
         <w:t xml:space="preserve">) &gt; </w:t>
       </w:r>
+      <w:proofErr w:type="spellStart"/>
       <w:r>
         <w:rPr>
           <w:rFonts w:ascii="Calibri" w:hAnsi="Calibri" w:cs="Calibri"/>
@@ -1898,6 +2352,7 @@
         </w:rPr>
         <w:t>approach</w:t>
       </w:r>
+      <w:proofErr w:type="spellEnd"/>
       <w:r>
         <w:t>)).</w:t>
       </w:r>
@@ -1919,6 +2374,7 @@
       </w:r>
     </w:p>
     <w:p>
+      <w:proofErr w:type="spellStart"/>
       <w:r>
         <w:rPr>
           <w:rFonts w:ascii="Calibri" w:hAnsi="Calibri" w:cs="Calibri"/>
@@ -1931,17 +2387,28 @@
         </w:rPr>
         <w:t>_threshold</w:t>
       </w:r>
-      <w:r>
-        <w:t xml:space="preserve"> = 20 mm/s (approx. 15 px/frame)</w:t>
-      </w:r>
-    </w:p>
-    <w:p>
+      <w:proofErr w:type="spellEnd"/>
+      <w:r>
+        <w:t xml:space="preserve"> = 20 mm/s (approx. 15 </w:t>
+      </w:r>
+      <w:proofErr w:type="spellStart"/>
+      <w:r>
+        <w:t>px</w:t>
+      </w:r>
+      <w:proofErr w:type="spellEnd"/>
+      <w:r>
+        <w:t>/frame)</w:t>
+      </w:r>
+    </w:p>
+    <w:p>
+      <w:proofErr w:type="spellStart"/>
       <w:r>
         <w:rPr>
           <w:rFonts w:ascii="Calibri" w:hAnsi="Calibri" w:cs="Calibri"/>
         </w:rPr>
         <w:t>min_frame_duration</w:t>
       </w:r>
+      <w:proofErr w:type="spellEnd"/>
       <w:r>
         <w:rPr>
           <w:rFonts w:ascii="Calibri" w:hAnsi="Calibri" w:cs="Calibri"/>
@@ -1953,6 +2420,7 @@
       </w:r>
     </w:p>
     <w:p>
+      <w:proofErr w:type="spellStart"/>
       <w:r>
         <w:rPr>
           <w:rFonts w:ascii="Calibri" w:hAnsi="Calibri" w:cs="Calibri"/>
@@ -1967,6 +2435,7 @@
         </w:rPr>
         <w:t>approach</w:t>
       </w:r>
+      <w:proofErr w:type="spellEnd"/>
       <w:r>
         <w:rPr>
           <w:rFonts w:asciiTheme="majorHAnsi" w:hAnsiTheme="majorHAnsi" w:cstheme="majorHAnsi"/>
@@ -2012,6 +2481,7 @@
       <w:r>
         <w:t xml:space="preserve">) &lt; </w:t>
       </w:r>
+      <w:proofErr w:type="spellStart"/>
       <w:r>
         <w:rPr>
           <w:rFonts w:ascii="Calibri" w:hAnsi="Calibri" w:cs="Calibri"/>
@@ -2026,6 +2496,7 @@
         </w:rPr>
         <w:t>approach</w:t>
       </w:r>
+      <w:proofErr w:type="spellEnd"/>
       <w:r>
         <w:t>). Not that the angle criterion doesn’t require moving directly away (which would be cos(</w:t>
       </w:r>
@@ -2038,6 +2509,7 @@
       <w:r>
         <w:t xml:space="preserve">) &lt; -1 × </w:t>
       </w:r>
+      <w:proofErr w:type="spellStart"/>
       <w:r>
         <w:rPr>
           <w:rFonts w:ascii="Calibri" w:hAnsi="Calibri" w:cs="Calibri"/>
@@ -2052,6 +2524,7 @@
         </w:rPr>
         <w:t>approach</w:t>
       </w:r>
+      <w:proofErr w:type="spellEnd"/>
       <w:r>
         <w:t>); often fleeing fish take a perpendicular path.</w:t>
       </w:r>
@@ -2072,6 +2545,7 @@
       </w:r>
     </w:p>
     <w:p>
+      <w:proofErr w:type="spellStart"/>
       <w:r>
         <w:rPr>
           <w:rFonts w:ascii="Calibri" w:hAnsi="Calibri" w:cs="Calibri"/>
@@ -2084,17 +2558,28 @@
         </w:rPr>
         <w:t>_threshold</w:t>
       </w:r>
-      <w:r>
-        <w:t xml:space="preserve"> = 20 mm/s (approx. 15 px/frame)</w:t>
-      </w:r>
-    </w:p>
-    <w:p>
+      <w:proofErr w:type="spellEnd"/>
+      <w:r>
+        <w:t xml:space="preserve"> = 20 mm/s (approx. 15 </w:t>
+      </w:r>
+      <w:proofErr w:type="spellStart"/>
+      <w:r>
+        <w:t>px</w:t>
+      </w:r>
+      <w:proofErr w:type="spellEnd"/>
+      <w:r>
+        <w:t>/frame)</w:t>
+      </w:r>
+    </w:p>
+    <w:p>
+      <w:proofErr w:type="spellStart"/>
       <w:r>
         <w:rPr>
           <w:rFonts w:ascii="Calibri" w:hAnsi="Calibri" w:cs="Calibri"/>
         </w:rPr>
         <w:t>min_frame_duration</w:t>
       </w:r>
+      <w:proofErr w:type="spellEnd"/>
       <w:r>
         <w:rPr>
           <w:rFonts w:ascii="Calibri" w:hAnsi="Calibri" w:cs="Calibri"/>
@@ -2106,6 +2591,7 @@
       </w:r>
     </w:p>
     <w:p>
+      <w:proofErr w:type="spellStart"/>
       <w:r>
         <w:rPr>
           <w:rFonts w:ascii="Calibri" w:hAnsi="Calibri" w:cs="Calibri"/>
@@ -2120,6 +2606,7 @@
         </w:rPr>
         <w:t>approach</w:t>
       </w:r>
+      <w:proofErr w:type="spellEnd"/>
       <w:r>
         <w:t xml:space="preserve"> = 0.5 (60 degrees)</w:t>
       </w:r>
@@ -2130,12 +2617,21 @@
         <w:pStyle w:val="Heading2"/>
       </w:pPr>
       <w:r>
+        <w:lastRenderedPageBreak/>
         <w:t>Proximity</w:t>
       </w:r>
     </w:p>
     <w:p>
       <w:r>
-        <w:t xml:space="preserve">The closest distance between two fish is less than some threshold distance. </w:t>
+        <w:t xml:space="preserve">The closest distance between two fish is less than </w:t>
+      </w:r>
+      <w:proofErr w:type="gramStart"/>
+      <w:r>
+        <w:t>some</w:t>
+      </w:r>
+      <w:proofErr w:type="gramEnd"/>
+      <w:r>
+        <w:t xml:space="preserve"> threshold distance. </w:t>
       </w:r>
     </w:p>
     <w:p>
@@ -2154,6 +2650,7 @@
       </w:r>
     </w:p>
     <w:p>
+      <w:proofErr w:type="spellStart"/>
       <w:r>
         <w:rPr>
           <w:rFonts w:ascii="Calibri" w:hAnsi="Calibri" w:cs="Calibri"/>
@@ -2172,6 +2669,7 @@
         </w:rPr>
         <w:t>_mm</w:t>
       </w:r>
+      <w:proofErr w:type="spellEnd"/>
       <w:r>
         <w:t xml:space="preserve"> = 7 mm (approx. 1 body length)</w:t>
       </w:r>
@@ -2181,7 +2679,6 @@
         <w:rPr>
           <w:noProof/>
         </w:rPr>
-        <w:lastRenderedPageBreak/>
         <w:drawing>
           <wp:inline distT="0" distB="0" distL="0" distR="0" wp14:anchorId="3AE88A62" wp14:editId="239CF8EF">
             <wp:extent cx="2286000" cy="1430644"/>
@@ -2261,24 +2758,21 @@
       <w:r>
         <w:t>with separation in some range (</w:t>
       </w:r>
-      <w:r>
-        <w:rPr>
-          <w:rFonts w:ascii="Calibri" w:hAnsi="Calibri" w:cs="Calibri"/>
-        </w:rPr>
-        <w:t>proximity_threshold_</w:t>
-      </w:r>
-      <w:r>
-        <w:rPr>
-          <w:rFonts w:ascii="Calibri" w:hAnsi="Calibri" w:cs="Calibri"/>
-        </w:rPr>
-        <w:t>mm_min</w:t>
-      </w:r>
+      <w:proofErr w:type="spellStart"/>
+      <w:r>
+        <w:rPr>
+          <w:rFonts w:ascii="Calibri" w:hAnsi="Calibri" w:cs="Calibri"/>
+        </w:rPr>
+        <w:t>proximity_threshold_mm_min</w:t>
+      </w:r>
+      <w:proofErr w:type="spellEnd"/>
       <w:r>
         <w:t xml:space="preserve"> </w:t>
       </w:r>
       <w:r>
         <w:t xml:space="preserve">to </w:t>
       </w:r>
+      <w:proofErr w:type="spellStart"/>
       <w:r>
         <w:rPr>
           <w:rFonts w:ascii="Calibri" w:hAnsi="Calibri" w:cs="Calibri"/>
@@ -2291,6 +2785,7 @@
         </w:rPr>
         <w:t>max</w:t>
       </w:r>
+      <w:proofErr w:type="spellEnd"/>
       <w:r>
         <w:t>)</w:t>
       </w:r>
@@ -2350,6 +2845,7 @@
       </w:r>
     </w:p>
     <w:p>
+      <w:proofErr w:type="spellStart"/>
       <w:r>
         <w:rPr>
           <w:rFonts w:ascii="Calibri" w:hAnsi="Calibri" w:cs="Calibri"/>
@@ -2362,11 +2858,13 @@
         </w:rPr>
         <w:t>_threshold</w:t>
       </w:r>
+      <w:proofErr w:type="spellEnd"/>
       <w:r>
         <w:t xml:space="preserve"> = 9 mm/s</w:t>
       </w:r>
     </w:p>
     <w:p>
+      <w:proofErr w:type="spellStart"/>
       <w:r>
         <w:rPr>
           <w:rFonts w:ascii="Calibri" w:hAnsi="Calibri" w:cs="Calibri"/>
@@ -2385,6 +2883,7 @@
         </w:rPr>
         <w:t>_mm</w:t>
       </w:r>
+      <w:proofErr w:type="spellEnd"/>
       <w:r>
         <w:t xml:space="preserve"> = </w:t>
       </w:r>
@@ -2396,12 +2895,14 @@
       </w:r>
     </w:p>
     <w:p>
+      <w:proofErr w:type="spellStart"/>
       <w:r>
         <w:rPr>
           <w:rFonts w:ascii="Calibri" w:hAnsi="Calibri" w:cs="Calibri"/>
         </w:rPr>
         <w:t>max_motion_gap_s</w:t>
       </w:r>
+      <w:proofErr w:type="spellEnd"/>
       <w:r>
         <w:t xml:space="preserve"> = 0.</w:t>
       </w:r>
@@ -2419,12 +2920,14 @@
       </w:r>
     </w:p>
     <w:p>
+      <w:proofErr w:type="spellStart"/>
       <w:r>
         <w:rPr>
           <w:rFonts w:ascii="Calibri" w:hAnsi="Calibri" w:cs="Calibri"/>
         </w:rPr>
         <w:t>min_proximity_duration_s</w:t>
       </w:r>
+      <w:proofErr w:type="spellEnd"/>
       <w:r>
         <w:t xml:space="preserve"> = 0.</w:t>
       </w:r>
@@ -2457,6 +2960,7 @@
       <w:r>
         <w:t xml:space="preserve">Calculate a bend angle </w:t>
       </w:r>
+      <w:proofErr w:type="spellStart"/>
       <w:r>
         <w:rPr>
           <w:rFonts w:ascii="Calibri" w:hAnsi="Calibri" w:cs="Calibri"/>
@@ -2469,6 +2973,7 @@
         </w:rPr>
         <w:t>bend</w:t>
       </w:r>
+      <w:proofErr w:type="spellEnd"/>
       <w:r>
         <w:t xml:space="preserve"> </w:t>
       </w:r>
@@ -2565,6 +3070,8 @@
       <w:r>
         <w:t>(</w:t>
       </w:r>
+      <w:proofErr w:type="spellStart"/>
+      <w:proofErr w:type="gramStart"/>
       <w:r>
         <w:rPr>
           <w:rFonts w:asciiTheme="majorHAnsi" w:hAnsiTheme="majorHAnsi" w:cstheme="majorHAnsi"/>
@@ -2578,9 +3085,12 @@
         </w:rPr>
         <w:t>min</w:t>
       </w:r>
+      <w:proofErr w:type="spellEnd"/>
+      <w:proofErr w:type="gramEnd"/>
       <w:r>
         <w:t xml:space="preserve">, </w:t>
       </w:r>
+      <w:proofErr w:type="spellStart"/>
       <w:r>
         <w:rPr>
           <w:rFonts w:asciiTheme="majorHAnsi" w:hAnsiTheme="majorHAnsi" w:cstheme="majorHAnsi"/>
@@ -2594,14 +3104,21 @@
         </w:rPr>
         <w:t>Jmax</w:t>
       </w:r>
-      <w:r>
-        <w:t>] : J-bend</w:t>
+      <w:proofErr w:type="spellEnd"/>
+      <w:proofErr w:type="gramStart"/>
+      <w:r>
+        <w:t>] :</w:t>
+      </w:r>
+      <w:proofErr w:type="gramEnd"/>
+      <w:r>
+        <w:t xml:space="preserve"> J-bend</w:t>
       </w:r>
     </w:p>
     <w:p>
       <w:r>
         <w:t>(</w:t>
       </w:r>
+      <w:proofErr w:type="spellStart"/>
       <w:r>
         <w:rPr>
           <w:rFonts w:asciiTheme="majorHAnsi" w:hAnsiTheme="majorHAnsi" w:cstheme="majorHAnsi"/>
@@ -2615,9 +3132,11 @@
         </w:rPr>
         <w:t>Jmax</w:t>
       </w:r>
+      <w:proofErr w:type="spellEnd"/>
       <w:r>
         <w:t xml:space="preserve">, </w:t>
       </w:r>
+      <w:proofErr w:type="spellStart"/>
       <w:r>
         <w:rPr>
           <w:rFonts w:asciiTheme="majorHAnsi" w:hAnsiTheme="majorHAnsi" w:cstheme="majorHAnsi"/>
@@ -2631,14 +3150,21 @@
         </w:rPr>
         <w:t>Cmin</w:t>
       </w:r>
-      <w:r>
-        <w:t>] : R-bend (routine turn)</w:t>
+      <w:proofErr w:type="spellEnd"/>
+      <w:proofErr w:type="gramStart"/>
+      <w:r>
+        <w:t>] :</w:t>
+      </w:r>
+      <w:proofErr w:type="gramEnd"/>
+      <w:r>
+        <w:t xml:space="preserve"> R-bend (routine turn)</w:t>
       </w:r>
     </w:p>
     <w:p>
       <w:r>
         <w:t>(</w:t>
       </w:r>
+      <w:proofErr w:type="spellStart"/>
       <w:r>
         <w:rPr>
           <w:rFonts w:asciiTheme="majorHAnsi" w:hAnsiTheme="majorHAnsi" w:cstheme="majorHAnsi"/>
@@ -2652,14 +3178,24 @@
         </w:rPr>
         <w:t>Cmin</w:t>
       </w:r>
-      <w:r>
-        <w:t>, π] : C-bend</w:t>
+      <w:proofErr w:type="spellEnd"/>
+      <w:r>
+        <w:t>, π</w:t>
+      </w:r>
+      <w:proofErr w:type="gramStart"/>
+      <w:r>
+        <w:t>] :</w:t>
+      </w:r>
+      <w:proofErr w:type="gramEnd"/>
+      <w:r>
+        <w:t xml:space="preserve"> C-bend</w:t>
       </w:r>
     </w:p>
     <w:p>
       <w:r>
         <w:t xml:space="preserve">Consider contiguous blocks of frames with bending angle &gt; </w:t>
       </w:r>
+      <w:proofErr w:type="spellStart"/>
       <w:r>
         <w:rPr>
           <w:rFonts w:asciiTheme="majorHAnsi" w:hAnsiTheme="majorHAnsi" w:cstheme="majorHAnsi"/>
@@ -2673,6 +3209,7 @@
         </w:rPr>
         <w:t>min</w:t>
       </w:r>
+      <w:proofErr w:type="spellEnd"/>
       <w:r>
         <w:t>. Assign the bending behavior for the whole block as the type (J, R, C) corresponding to the maximum bending angle of that sequence</w:t>
       </w:r>
@@ -2694,6 +3231,7 @@
       </w:r>
     </w:p>
     <w:p>
+      <w:proofErr w:type="spellStart"/>
       <w:r>
         <w:rPr>
           <w:rFonts w:asciiTheme="majorHAnsi" w:hAnsiTheme="majorHAnsi" w:cstheme="majorHAnsi"/>
@@ -2707,6 +3245,7 @@
         </w:rPr>
         <w:t>min</w:t>
       </w:r>
+      <w:proofErr w:type="spellEnd"/>
       <w:r>
         <w:rPr>
           <w:rFonts w:asciiTheme="majorHAnsi" w:hAnsiTheme="majorHAnsi" w:cstheme="majorHAnsi"/>
@@ -2718,6 +3257,7 @@
       </w:r>
     </w:p>
     <w:p>
+      <w:proofErr w:type="spellStart"/>
       <w:r>
         <w:rPr>
           <w:rFonts w:asciiTheme="majorHAnsi" w:hAnsiTheme="majorHAnsi" w:cstheme="majorHAnsi"/>
@@ -2731,6 +3271,7 @@
         </w:rPr>
         <w:t>Jmax</w:t>
       </w:r>
+      <w:proofErr w:type="spellEnd"/>
       <w:r>
         <w:rPr>
           <w:rFonts w:asciiTheme="majorHAnsi" w:hAnsiTheme="majorHAnsi" w:cstheme="majorHAnsi"/>
@@ -2742,6 +3283,7 @@
       </w:r>
     </w:p>
     <w:p>
+      <w:proofErr w:type="spellStart"/>
       <w:r>
         <w:rPr>
           <w:rFonts w:asciiTheme="majorHAnsi" w:hAnsiTheme="majorHAnsi" w:cstheme="majorHAnsi"/>
@@ -2755,6 +3297,7 @@
         </w:rPr>
         <w:t>Cmin</w:t>
       </w:r>
+      <w:proofErr w:type="spellEnd"/>
       <w:r>
         <w:rPr>
           <w:rFonts w:asciiTheme="majorHAnsi" w:hAnsiTheme="majorHAnsi" w:cstheme="majorHAnsi"/>
@@ -2777,7 +3320,15 @@
     </w:p>
     <w:p>
       <w:r>
-        <w:t xml:space="preserve">The following are not identified as discrete events, but </w:t>
+        <w:t xml:space="preserve">The following are not identified as discrete </w:t>
+      </w:r>
+      <w:proofErr w:type="gramStart"/>
+      <w:r>
+        <w:t>events, but</w:t>
+      </w:r>
+      <w:proofErr w:type="gramEnd"/>
+      <w:r>
+        <w:t xml:space="preserve"> </w:t>
       </w:r>
       <w:r>
         <w:t xml:space="preserve">rather </w:t>
@@ -3469,7 +4020,23 @@
     </w:p>
     <w:p>
       <w:r>
-        <w:t>If the two fish maintain the same relative angles, Xcorr = 1; if they are uncorrelated, Xcorr = 0.</w:t>
+        <w:t xml:space="preserve">If the two fish maintain the same relative angles, </w:t>
+      </w:r>
+      <w:proofErr w:type="spellStart"/>
+      <w:r>
+        <w:t>Xcorr</w:t>
+      </w:r>
+      <w:proofErr w:type="spellEnd"/>
+      <w:r>
+        <w:t xml:space="preserve"> = 1; if they are uncorrelated, </w:t>
+      </w:r>
+      <w:proofErr w:type="spellStart"/>
+      <w:r>
+        <w:t>Xcorr</w:t>
+      </w:r>
+      <w:proofErr w:type="spellEnd"/>
+      <w:r>
+        <w:t xml:space="preserve"> = 0.</w:t>
       </w:r>
     </w:p>
     <w:p>
@@ -3590,8 +4157,13 @@
         <w:t>1</w:t>
       </w:r>
       <w:r>
-        <w:t xml:space="preserve"> = Angle(</w:t>
-      </w:r>
+        <w:t xml:space="preserve"> = </w:t>
+      </w:r>
+      <w:proofErr w:type="gramStart"/>
+      <w:r>
+        <w:t>Angle(</w:t>
+      </w:r>
+      <w:proofErr w:type="gramEnd"/>
       <w:r>
         <w:rPr>
           <w:rFonts w:ascii="Calibri" w:hAnsi="Calibri" w:cs="Calibri"/>
@@ -3636,8 +4208,13 @@
         <w:t>2</w:t>
       </w:r>
       <w:r>
-        <w:t xml:space="preserve"> = Angle(</w:t>
-      </w:r>
+        <w:t xml:space="preserve"> = </w:t>
+      </w:r>
+      <w:proofErr w:type="gramStart"/>
+      <w:r>
+        <w:t>Angle(</w:t>
+      </w:r>
+      <w:proofErr w:type="gramEnd"/>
       <w:r>
         <w:rPr>
           <w:rFonts w:ascii="Calibri" w:hAnsi="Calibri" w:cs="Calibri"/>
@@ -3669,6 +4246,7 @@
       <w:r>
         <w:t xml:space="preserve">), where </w:t>
       </w:r>
+      <w:proofErr w:type="spellStart"/>
       <w:r>
         <w:rPr>
           <w:rFonts w:ascii="Calibri" w:hAnsi="Calibri" w:cs="Calibri"/>
@@ -3681,9 +4259,11 @@
         </w:rPr>
         <w:t>i</w:t>
       </w:r>
+      <w:proofErr w:type="spellEnd"/>
       <w:r>
         <w:t xml:space="preserve"> is the heading angle for Fish </w:t>
       </w:r>
+      <w:proofErr w:type="spellStart"/>
       <w:r>
         <w:rPr>
           <w:i/>
@@ -3691,6 +4271,7 @@
         </w:rPr>
         <w:t>i</w:t>
       </w:r>
+      <w:proofErr w:type="spellEnd"/>
       <w:r>
         <w:t xml:space="preserve">. These </w:t>
       </w:r>
@@ -3739,6 +4320,7 @@
       <w:r>
         <w:t xml:space="preserve"> Note that </w:t>
       </w:r>
+      <w:proofErr w:type="spellStart"/>
       <w:r>
         <w:rPr>
           <w:rFonts w:ascii="Calibri" w:hAnsi="Calibri" w:cs="Calibri"/>
@@ -3754,6 +4336,7 @@
         </w:rPr>
         <w:t>i</w:t>
       </w:r>
+      <w:proofErr w:type="spellEnd"/>
       <w:r>
         <w:rPr>
           <w:vertAlign w:val="subscript"/>
@@ -3772,6 +4355,7 @@
       <w:r>
         <w:t xml:space="preserve"> /2 corresponds to Fish </w:t>
       </w:r>
+      <w:proofErr w:type="spellStart"/>
       <w:r>
         <w:rPr>
           <w:i/>
@@ -3779,6 +4363,7 @@
         </w:rPr>
         <w:t>i</w:t>
       </w:r>
+      <w:proofErr w:type="spellEnd"/>
       <w:r>
         <w:t xml:space="preserve"> facing towards the other fish.</w:t>
       </w:r>
@@ -3913,7 +4498,15 @@
         <w:t xml:space="preserve">Proximity to the dish edge. </w:t>
       </w:r>
       <w:r>
-        <w:t xml:space="preserve">Data from frames in which either fish is within </w:t>
+        <w:t xml:space="preserve">Data from frames in which </w:t>
+      </w:r>
+      <w:proofErr w:type="gramStart"/>
+      <w:r>
+        <w:t>either fish</w:t>
+      </w:r>
+      <w:proofErr w:type="gramEnd"/>
+      <w:r>
+        <w:t xml:space="preserve"> is within </w:t>
       </w:r>
       <w:r>
         <w:t>a threshold distance</w:t>
@@ -3921,6 +4514,7 @@
       <w:r>
         <w:t xml:space="preserve"> </w:t>
       </w:r>
+      <w:proofErr w:type="spellStart"/>
       <w:r>
         <w:rPr>
           <w:rFonts w:ascii="Calibri" w:hAnsi="Calibri" w:cs="Calibri"/>
@@ -3933,6 +4527,7 @@
         </w:rPr>
         <w:t>edge</w:t>
       </w:r>
+      <w:proofErr w:type="spellEnd"/>
       <w:r>
         <w:t xml:space="preserve"> </w:t>
       </w:r>
@@ -3959,10 +4554,18 @@
         <w:t xml:space="preserve"> Data from frames in which the tracking software fails to detect </w:t>
       </w:r>
       <w:r>
-        <w:t xml:space="preserve">one or both of the </w:t>
-      </w:r>
-      <w:r>
-        <w:t xml:space="preserve">two fish are discarded, </w:t>
+        <w:t xml:space="preserve">one or </w:t>
+      </w:r>
+      <w:proofErr w:type="gramStart"/>
+      <w:r>
+        <w:t xml:space="preserve">both of the </w:t>
+      </w:r>
+      <w:r>
+        <w:t>two</w:t>
+      </w:r>
+      <w:proofErr w:type="gramEnd"/>
+      <w:r>
+        <w:t xml:space="preserve"> fish are discarded, </w:t>
       </w:r>
       <w:r>
         <w:t>though they may be used to</w:t>
@@ -3977,7 +4580,15 @@
         <w:t>contact events (see “Contact”).</w:t>
       </w:r>
       <w:r>
-        <w:t xml:space="preserve"> Specifically, tracking is considered “bad” if one or more body positions for either fish are recorded as zero. In addition, tracking is “bad” if the distance between positions 1 and 2 (head-body) is more than 3 times the mean distance between positions </w:t>
+        <w:t xml:space="preserve"> Specifically, tracking is considered “bad” if one or more body positions for </w:t>
+      </w:r>
+      <w:proofErr w:type="gramStart"/>
+      <w:r>
+        <w:t>either fish</w:t>
+      </w:r>
+      <w:proofErr w:type="gramEnd"/>
+      <w:r>
+        <w:t xml:space="preserve"> are recorded as zero. In addition, tracking is “bad” if the distance between positions 1 and 2 (head-body) is more than 3 times the mean distance between positions </w:t>
       </w:r>
       <w:r>
         <w:t>j and j+1 for j = 2 to 9.</w:t>
@@ -3999,6 +4610,7 @@
       </w:r>
     </w:p>
     <w:p>
+      <w:proofErr w:type="spellStart"/>
       <w:r>
         <w:rPr>
           <w:rFonts w:ascii="Calibri" w:hAnsi="Calibri" w:cs="Calibri"/>
@@ -4011,6 +4623,7 @@
         </w:rPr>
         <w:t>edge</w:t>
       </w:r>
+      <w:proofErr w:type="spellEnd"/>
       <w:r>
         <w:t xml:space="preserve"> = 5 mm</w:t>
       </w:r>
@@ -4035,7 +4648,19 @@
     </w:p>
     <w:p>
       <w:r>
-        <w:t>A fish body shows a J-shaped bend, with a straight anterior half and a curved posterior. This is assessed specifically by (i) the straightness of the anterior points: principal component analysis of the (x, y) values of body-points 1 through 5 has at least r</w:t>
+        <w:t>A fish body shows a J-shaped bend, with a straight anterior half and a curved posterior. This is assessed specifically by (</w:t>
+      </w:r>
+      <w:proofErr w:type="spellStart"/>
+      <w:r>
+        <w:t>i</w:t>
+      </w:r>
+      <w:proofErr w:type="spellEnd"/>
+      <w:r>
+        <w:t xml:space="preserve">) the straightness of the anterior points: principal component analysis of the (x, y) values of body-points 1 through 5 has at least </w:t>
+      </w:r>
+      <w:proofErr w:type="spellStart"/>
+      <w:r>
+        <w:t>r</w:t>
       </w:r>
       <w:r>
         <w:rPr>
@@ -4043,9 +4668,11 @@
         </w:rPr>
         <w:t>AP</w:t>
       </w:r>
+      <w:proofErr w:type="spellEnd"/>
       <w:r>
         <w:t xml:space="preserve"> of the total variance, (ii) the angle of the last segment </w:t>
       </w:r>
+      <w:proofErr w:type="spellStart"/>
       <w:r>
         <w:rPr>
           <w:rFonts w:ascii="Calibri" w:hAnsi="Calibri" w:cs="Calibri"/>
@@ -4058,6 +4685,7 @@
         </w:rPr>
         <w:t>N</w:t>
       </w:r>
+      <w:proofErr w:type="spellEnd"/>
       <w:r>
         <w:t xml:space="preserve"> relative to the heading angle</w:t>
       </w:r>
@@ -4076,6 +4704,7 @@
       <w:r>
         <w:t xml:space="preserve"> is near ± 90 degrees: |cos(</w:t>
       </w:r>
+      <w:proofErr w:type="spellStart"/>
       <w:r>
         <w:rPr>
           <w:rFonts w:ascii="Calibri" w:hAnsi="Calibri" w:cs="Calibri"/>
@@ -4088,6 +4717,7 @@
         </w:rPr>
         <w:t>N</w:t>
       </w:r>
+      <w:proofErr w:type="spellEnd"/>
       <w:r>
         <w:rPr>
           <w:rFonts w:ascii="Calibri" w:hAnsi="Calibri" w:cs="Calibri"/>
@@ -4103,6 +4733,7 @@
       <w:r>
         <w:t xml:space="preserve">)| &lt; </w:t>
       </w:r>
+      <w:proofErr w:type="spellStart"/>
       <w:r>
         <w:rPr>
           <w:rFonts w:ascii="Calibri" w:hAnsi="Calibri" w:cs="Calibri"/>
@@ -4115,6 +4746,7 @@
         </w:rPr>
         <w:t>cosThetaN</w:t>
       </w:r>
+      <w:proofErr w:type="spellEnd"/>
       <w:r>
         <w:t xml:space="preserve"> , and (iii) the angle of the second-to-last segment </w:t>
       </w:r>
@@ -4225,6 +4857,7 @@
       </w:r>
     </w:p>
     <w:p>
+      <w:proofErr w:type="spellStart"/>
       <w:r>
         <w:rPr>
           <w:rFonts w:ascii="Calibri" w:hAnsi="Calibri" w:cs="Calibri"/>
@@ -4237,11 +4870,13 @@
         </w:rPr>
         <w:t>AP</w:t>
       </w:r>
+      <w:proofErr w:type="spellEnd"/>
       <w:r>
         <w:t xml:space="preserve"> = 0.98</w:t>
       </w:r>
     </w:p>
     <w:p>
+      <w:proofErr w:type="spellStart"/>
       <w:r>
         <w:rPr>
           <w:rFonts w:ascii="Calibri" w:hAnsi="Calibri" w:cs="Calibri"/>
@@ -4254,6 +4889,7 @@
         </w:rPr>
         <w:t>cosThetaN</w:t>
       </w:r>
+      <w:proofErr w:type="spellEnd"/>
       <w:r>
         <w:t xml:space="preserve"> = 0.34 (90 ± 20 degrees)</w:t>
       </w:r>
@@ -4351,6 +4987,7 @@
       <w:r>
         <w:t xml:space="preserve">A fish body shows a sharp bend. This is assessed by the ratio of the head-to-tail-end distance / the overall fish length (sum of segments), with a bending “event” identified as ratio &lt; </w:t>
       </w:r>
+      <w:proofErr w:type="spellStart"/>
       <w:r>
         <w:rPr>
           <w:rFonts w:ascii="Calibri" w:hAnsi="Calibri" w:cs="Calibri"/>
@@ -4369,6 +5006,7 @@
         </w:rPr>
         <w:t>d_threshold</w:t>
       </w:r>
+      <w:proofErr w:type="spellEnd"/>
       <w:r>
         <w:t>. Use as the threshold the ratio of the diameter to semi-circle arc length of a circle, i.e. an opening angle of 180 degrees, i.e. the fish body is as curved as a half-circle. For 180 degrees, this ratio is 2/</w:t>
       </w:r>
@@ -4398,6 +5036,7 @@
       </w:r>
     </w:p>
     <w:p>
+      <w:proofErr w:type="spellStart"/>
       <w:r>
         <w:rPr>
           <w:rFonts w:ascii="Calibri" w:hAnsi="Calibri" w:cs="Calibri"/>
@@ -4416,6 +5055,7 @@
         </w:rPr>
         <w:t>d_threshold</w:t>
       </w:r>
+      <w:proofErr w:type="spellEnd"/>
       <w:r>
         <w:t xml:space="preserve"> = 2/</w:t>
       </w:r>
@@ -4512,12 +5152,14 @@
       <w:r>
         <w:t xml:space="preserve">Identify circling by fitting a circle to the head positions of both fish over some window of frames, </w:t>
       </w:r>
+      <w:proofErr w:type="spellStart"/>
       <w:r>
         <w:rPr>
           <w:rFonts w:asciiTheme="minorHAnsi" w:hAnsiTheme="minorHAnsi" w:cstheme="minorHAnsi"/>
         </w:rPr>
         <w:t>circle_windowsize</w:t>
       </w:r>
+      <w:proofErr w:type="spellEnd"/>
       <w:r>
         <w:t>, and assessing whether the following criteria are met over all window frames:</w:t>
       </w:r>
@@ -4530,18 +5172,41 @@
           <w:numId w:val="1"/>
         </w:numPr>
       </w:pPr>
-      <w:r>
-        <w:t xml:space="preserve">the two fish are close to each other; specifically d &lt; </w:t>
-      </w:r>
-      <w:r>
-        <w:rPr>
-          <w:rFonts w:ascii="Calibri" w:hAnsi="Calibri" w:cs="Calibri"/>
-        </w:rPr>
-        <w:t>circle_distance_threshold</w:t>
-      </w:r>
+      <w:proofErr w:type="gramStart"/>
+      <w:r>
+        <w:t>the</w:t>
+      </w:r>
+      <w:proofErr w:type="gramEnd"/>
+      <w:r>
+        <w:t xml:space="preserve"> two fish are close to each other; </w:t>
+      </w:r>
+      <w:proofErr w:type="gramStart"/>
+      <w:r>
+        <w:t>specifically</w:t>
+      </w:r>
+      <w:proofErr w:type="gramEnd"/>
+      <w:r>
+        <w:t xml:space="preserve"> d &lt; </w:t>
+      </w:r>
+      <w:proofErr w:type="spellStart"/>
+      <w:r>
+        <w:rPr>
+          <w:rFonts w:ascii="Calibri" w:hAnsi="Calibri" w:cs="Calibri"/>
+        </w:rPr>
+        <w:t>circle_distance_</w:t>
+      </w:r>
+      <w:proofErr w:type="gramStart"/>
+      <w:r>
+        <w:rPr>
+          <w:rFonts w:ascii="Calibri" w:hAnsi="Calibri" w:cs="Calibri"/>
+        </w:rPr>
+        <w:t>threshold</w:t>
+      </w:r>
+      <w:proofErr w:type="spellEnd"/>
       <w:r>
         <w:t xml:space="preserve"> .</w:t>
       </w:r>
+      <w:proofErr w:type="gramEnd"/>
       <w:r>
         <w:t xml:space="preserve"> </w:t>
       </w:r>
@@ -4554,18 +5219,41 @@
           <w:numId w:val="1"/>
         </w:numPr>
       </w:pPr>
-      <w:r>
-        <w:t xml:space="preserve">the two fish are moving; specifically RMS displacement per frame &lt; </w:t>
-      </w:r>
-      <w:r>
-        <w:rPr>
-          <w:rFonts w:ascii="Calibri" w:hAnsi="Calibri" w:cs="Calibri"/>
-        </w:rPr>
-        <w:t>motion_threshold</w:t>
-      </w:r>
+      <w:proofErr w:type="gramStart"/>
+      <w:r>
+        <w:t>the</w:t>
+      </w:r>
+      <w:proofErr w:type="gramEnd"/>
+      <w:r>
+        <w:t xml:space="preserve"> two fish are moving; </w:t>
+      </w:r>
+      <w:proofErr w:type="gramStart"/>
+      <w:r>
+        <w:t>specifically</w:t>
+      </w:r>
+      <w:proofErr w:type="gramEnd"/>
+      <w:r>
+        <w:t xml:space="preserve"> RMS displacement per frame &lt; </w:t>
+      </w:r>
+      <w:proofErr w:type="spellStart"/>
+      <w:r>
+        <w:rPr>
+          <w:rFonts w:ascii="Calibri" w:hAnsi="Calibri" w:cs="Calibri"/>
+        </w:rPr>
+        <w:t>motion_</w:t>
+      </w:r>
+      <w:proofErr w:type="gramStart"/>
+      <w:r>
+        <w:rPr>
+          <w:rFonts w:ascii="Calibri" w:hAnsi="Calibri" w:cs="Calibri"/>
+        </w:rPr>
+        <w:t>threshold</w:t>
+      </w:r>
+      <w:proofErr w:type="spellEnd"/>
       <w:r>
         <w:t xml:space="preserve"> .</w:t>
       </w:r>
+      <w:proofErr w:type="gramEnd"/>
     </w:p>
     <w:p>
       <w:pPr>
@@ -4576,8 +5264,29 @@
         </w:numPr>
       </w:pPr>
       <w:r>
-        <w:t>the two fish have a antiparallel orientation; specifically cos(</w:t>
-      </w:r>
+        <w:t xml:space="preserve">the two fish have </w:t>
+      </w:r>
+      <w:proofErr w:type="gramStart"/>
+      <w:r>
+        <w:t>a</w:t>
+      </w:r>
+      <w:proofErr w:type="gramEnd"/>
+      <w:r>
+        <w:t xml:space="preserve"> antiparallel </w:t>
+      </w:r>
+      <w:proofErr w:type="gramStart"/>
+      <w:r>
+        <w:t>orientation;</w:t>
+      </w:r>
+      <w:proofErr w:type="gramEnd"/>
+      <w:r>
+        <w:t xml:space="preserve"> specifically </w:t>
+      </w:r>
+      <w:proofErr w:type="gramStart"/>
+      <w:r>
+        <w:t>cos(</w:t>
+      </w:r>
+      <w:proofErr w:type="gramEnd"/>
       <w:r>
         <w:rPr>
           <w:rFonts w:ascii="Calibri" w:hAnsi="Calibri" w:cs="Calibri"/>
@@ -4611,12 +5320,14 @@
       <w:r>
         <w:t xml:space="preserve">) &lt; </w:t>
       </w:r>
+      <w:proofErr w:type="spellStart"/>
       <w:r>
         <w:rPr>
           <w:rFonts w:ascii="Calibri" w:hAnsi="Calibri" w:cs="Calibri"/>
         </w:rPr>
         <w:t>cos_theta_AP_threshold</w:t>
       </w:r>
+      <w:proofErr w:type="spellEnd"/>
       <w:r>
         <w:t>.</w:t>
       </w:r>
@@ -4629,18 +5340,34 @@
           <w:numId w:val="1"/>
         </w:numPr>
       </w:pPr>
-      <w:r>
-        <w:t xml:space="preserve">their trajectories are well-fit by a circle; specifically the root-mean-squared deviation of the head positions to the best-fit circle must be less than </w:t>
-      </w:r>
+      <w:proofErr w:type="gramStart"/>
+      <w:r>
+        <w:t>their</w:t>
+      </w:r>
+      <w:proofErr w:type="gramEnd"/>
+      <w:r>
+        <w:t xml:space="preserve"> trajectories are well-fit by a circle; </w:t>
+      </w:r>
+      <w:proofErr w:type="gramStart"/>
+      <w:r>
+        <w:t>specifically</w:t>
+      </w:r>
+      <w:proofErr w:type="gramEnd"/>
+      <w:r>
+        <w:t xml:space="preserve"> the root-mean-squared deviation of the head positions to the best-fit circle must be less than </w:t>
+      </w:r>
+      <w:proofErr w:type="spellStart"/>
       <w:r>
         <w:rPr>
           <w:rFonts w:ascii="Calibri" w:hAnsi="Calibri" w:cs="Calibri"/>
         </w:rPr>
         <w:t>circle_fit_threshold</w:t>
       </w:r>
+      <w:proofErr w:type="spellEnd"/>
       <w:r>
         <w:t xml:space="preserve"> x </w:t>
       </w:r>
+      <w:proofErr w:type="gramStart"/>
       <w:r>
         <w:rPr>
           <w:i/>
@@ -4649,7 +5376,11 @@
         <w:t>R</w:t>
       </w:r>
       <w:r>
-        <w:t xml:space="preserve">,  where </w:t>
+        <w:t>,  where</w:t>
+      </w:r>
+      <w:proofErr w:type="gramEnd"/>
+      <w:r>
+        <w:t xml:space="preserve"> </w:t>
       </w:r>
       <w:r>
         <w:rPr>
@@ -4670,8 +5401,13 @@
           <w:numId w:val="1"/>
         </w:numPr>
       </w:pPr>
-      <w:r>
-        <w:t xml:space="preserve">the radius </w:t>
+      <w:proofErr w:type="gramStart"/>
+      <w:r>
+        <w:t>the</w:t>
+      </w:r>
+      <w:proofErr w:type="gramEnd"/>
+      <w:r>
+        <w:t xml:space="preserve"> radius </w:t>
       </w:r>
       <w:r>
         <w:rPr>
@@ -4698,33 +5434,64 @@
           <w:numId w:val="1"/>
         </w:numPr>
       </w:pPr>
-      <w:r>
-        <w:t>the fish heading vectors should be tangent to the best-fit circle; specifically |cos(</w:t>
-      </w:r>
+      <w:proofErr w:type="gramStart"/>
+      <w:r>
+        <w:t>the</w:t>
+      </w:r>
+      <w:proofErr w:type="gramEnd"/>
+      <w:r>
+        <w:t xml:space="preserve"> fish heading vectors should be tangent to the best-fit circle; </w:t>
+      </w:r>
+      <w:proofErr w:type="gramStart"/>
+      <w:r>
+        <w:t>specifically</w:t>
+      </w:r>
+      <w:proofErr w:type="gramEnd"/>
+      <w:r>
+        <w:t xml:space="preserve"> |cos(</w:t>
+      </w:r>
+      <w:proofErr w:type="spellStart"/>
       <w:r>
         <w:rPr>
           <w:rFonts w:ascii="Calibri" w:hAnsi="Calibri" w:cs="Calibri"/>
         </w:rPr>
         <w:t>Θ</w:t>
       </w:r>
+      <w:proofErr w:type="gramStart"/>
       <w:r>
         <w:rPr>
           <w:vertAlign w:val="subscript"/>
         </w:rPr>
         <w:t>i</w:t>
       </w:r>
-      <w:r>
-        <w:t xml:space="preserve">)| &lt; </w:t>
-      </w:r>
+      <w:proofErr w:type="spellEnd"/>
+      <w:r>
+        <w:t>)|</w:t>
+      </w:r>
+      <w:proofErr w:type="gramEnd"/>
+      <w:r>
+        <w:t xml:space="preserve"> &lt; </w:t>
+      </w:r>
+      <w:proofErr w:type="spellStart"/>
       <w:r>
         <w:rPr>
           <w:rFonts w:ascii="Calibri" w:hAnsi="Calibri" w:cs="Calibri"/>
         </w:rPr>
         <w:t>cos_theta_tangent_threshold</w:t>
       </w:r>
-      <w:r>
-        <w:t xml:space="preserve">, for both fish i = 1,2, where </w:t>
-      </w:r>
+      <w:proofErr w:type="spellEnd"/>
+      <w:r>
+        <w:t xml:space="preserve">, for both fish </w:t>
+      </w:r>
+      <w:proofErr w:type="spellStart"/>
+      <w:r>
+        <w:t>i</w:t>
+      </w:r>
+      <w:proofErr w:type="spellEnd"/>
+      <w:r>
+        <w:t xml:space="preserve"> = 1,2, where </w:t>
+      </w:r>
+      <w:proofErr w:type="spellStart"/>
       <w:r>
         <w:rPr>
           <w:rFonts w:ascii="Calibri" w:hAnsi="Calibri" w:cs="Calibri"/>
@@ -4737,6 +5504,7 @@
         </w:rPr>
         <w:t>i</w:t>
       </w:r>
+      <w:proofErr w:type="spellEnd"/>
       <w:r>
         <w:t xml:space="preserve"> is the angle between the fish heading vector and the radial vector.</w:t>
       </w:r>
@@ -4759,26 +5527,39 @@
       </w:r>
     </w:p>
     <w:p>
+      <w:proofErr w:type="spellStart"/>
       <w:r>
         <w:rPr>
           <w:rFonts w:asciiTheme="minorHAnsi" w:hAnsiTheme="minorHAnsi" w:cstheme="minorHAnsi"/>
         </w:rPr>
         <w:t>circle_windowsize</w:t>
       </w:r>
+      <w:proofErr w:type="spellEnd"/>
       <w:r>
         <w:t xml:space="preserve"> = 25 frames (1 s)</w:t>
       </w:r>
     </w:p>
     <w:p>
+      <w:proofErr w:type="spellStart"/>
       <w:r>
         <w:rPr>
           <w:rFonts w:ascii="Calibri" w:hAnsi="Calibri" w:cs="Calibri"/>
         </w:rPr>
         <w:t>motion_threshold</w:t>
       </w:r>
-      <w:r>
-        <w:t xml:space="preserve"> = 2 px (113 </w:t>
-      </w:r>
+      <w:proofErr w:type="spellEnd"/>
+      <w:r>
+        <w:t xml:space="preserve"> = 2 </w:t>
+      </w:r>
+      <w:proofErr w:type="spellStart"/>
+      <w:r>
+        <w:t>px</w:t>
+      </w:r>
+      <w:proofErr w:type="spellEnd"/>
+      <w:r>
+        <w:t xml:space="preserve"> (113 </w:t>
+      </w:r>
+      <w:proofErr w:type="spellStart"/>
       <w:r>
         <w:rPr>
           <w:rFonts w:ascii="Calibri" w:hAnsi="Calibri" w:cs="Calibri"/>
@@ -4786,38 +5567,48 @@
         <w:t>μ</w:t>
       </w:r>
       <w:r>
-        <w:t>m)</w:t>
-      </w:r>
-    </w:p>
-    <w:p>
+        <w:t>m</w:t>
+      </w:r>
+      <w:proofErr w:type="spellEnd"/>
+      <w:r>
+        <w:t>)</w:t>
+      </w:r>
+    </w:p>
+    <w:p>
+      <w:proofErr w:type="spellStart"/>
       <w:r>
         <w:rPr>
           <w:rFonts w:ascii="Calibri" w:hAnsi="Calibri" w:cs="Calibri"/>
         </w:rPr>
         <w:t>cos_theta_AP_threshold</w:t>
       </w:r>
+      <w:proofErr w:type="spellEnd"/>
       <w:r>
         <w:t xml:space="preserve"> = –0.7 (corresponding to 180 ± 45 degrees); was –0.9 (180 ± 26 degrees)</w:t>
       </w:r>
     </w:p>
     <w:p>
+      <w:proofErr w:type="spellStart"/>
       <w:r>
         <w:rPr>
           <w:rFonts w:ascii="Calibri" w:hAnsi="Calibri" w:cs="Calibri"/>
         </w:rPr>
         <w:t>circle_fit_threshold</w:t>
       </w:r>
+      <w:proofErr w:type="spellEnd"/>
       <w:r>
         <w:t xml:space="preserve"> = 0.25</w:t>
       </w:r>
     </w:p>
     <w:p>
+      <w:proofErr w:type="spellStart"/>
       <w:r>
         <w:rPr>
           <w:rFonts w:ascii="Calibri" w:hAnsi="Calibri" w:cs="Calibri"/>
         </w:rPr>
         <w:t>cos_theta_tangent_threshold</w:t>
       </w:r>
+      <w:proofErr w:type="spellEnd"/>
       <w:r>
         <w:rPr>
           <w:rFonts w:ascii="Calibri" w:hAnsi="Calibri" w:cs="Calibri"/>
@@ -4829,14 +5620,24 @@
       </w:r>
     </w:p>
     <w:p>
+      <w:proofErr w:type="spellStart"/>
       <w:r>
         <w:rPr>
           <w:rFonts w:ascii="Calibri" w:hAnsi="Calibri" w:cs="Calibri"/>
         </w:rPr>
         <w:t>circle_distance_threshold</w:t>
       </w:r>
-      <w:r>
-        <w:t xml:space="preserve"> = 240 px (13.6 mm)</w:t>
+      <w:proofErr w:type="spellEnd"/>
+      <w:r>
+        <w:t xml:space="preserve"> = 240 </w:t>
+      </w:r>
+      <w:proofErr w:type="spellStart"/>
+      <w:r>
+        <w:t>px</w:t>
+      </w:r>
+      <w:proofErr w:type="spellEnd"/>
+      <w:r>
+        <w:t xml:space="preserve"> (13.6 mm)</w:t>
       </w:r>
     </w:p>
     <w:p/>
@@ -4942,8 +5743,124 @@
       </w:pPr>
     </w:lvl>
   </w:abstractNum>
+  <w:abstractNum w:abstractNumId="1" w15:restartNumberingAfterBreak="0">
+    <w:nsid w:val="359A1A83"/>
+    <w:multiLevelType w:val="hybridMultilevel"/>
+    <w:tmpl w:val="AD681DE4"/>
+    <w:lvl w:ilvl="0" w:tplc="04090001">
+      <w:start w:val="1"/>
+      <w:numFmt w:val="bullet"/>
+      <w:lvlText w:val=""/>
+      <w:lvlJc w:val="left"/>
+      <w:pPr>
+        <w:ind w:left="720" w:hanging="360"/>
+      </w:pPr>
+      <w:rPr>
+        <w:rFonts w:ascii="Symbol" w:hAnsi="Symbol" w:hint="default"/>
+      </w:rPr>
+    </w:lvl>
+    <w:lvl w:ilvl="1" w:tplc="04090003" w:tentative="1">
+      <w:start w:val="1"/>
+      <w:numFmt w:val="bullet"/>
+      <w:lvlText w:val="o"/>
+      <w:lvlJc w:val="left"/>
+      <w:pPr>
+        <w:ind w:left="1440" w:hanging="360"/>
+      </w:pPr>
+      <w:rPr>
+        <w:rFonts w:ascii="Courier New" w:hAnsi="Courier New" w:cs="Courier New" w:hint="default"/>
+      </w:rPr>
+    </w:lvl>
+    <w:lvl w:ilvl="2" w:tplc="04090005" w:tentative="1">
+      <w:start w:val="1"/>
+      <w:numFmt w:val="bullet"/>
+      <w:lvlText w:val=""/>
+      <w:lvlJc w:val="left"/>
+      <w:pPr>
+        <w:ind w:left="2160" w:hanging="360"/>
+      </w:pPr>
+      <w:rPr>
+        <w:rFonts w:ascii="Wingdings" w:hAnsi="Wingdings" w:hint="default"/>
+      </w:rPr>
+    </w:lvl>
+    <w:lvl w:ilvl="3" w:tplc="04090001" w:tentative="1">
+      <w:start w:val="1"/>
+      <w:numFmt w:val="bullet"/>
+      <w:lvlText w:val=""/>
+      <w:lvlJc w:val="left"/>
+      <w:pPr>
+        <w:ind w:left="2880" w:hanging="360"/>
+      </w:pPr>
+      <w:rPr>
+        <w:rFonts w:ascii="Symbol" w:hAnsi="Symbol" w:hint="default"/>
+      </w:rPr>
+    </w:lvl>
+    <w:lvl w:ilvl="4" w:tplc="04090003" w:tentative="1">
+      <w:start w:val="1"/>
+      <w:numFmt w:val="bullet"/>
+      <w:lvlText w:val="o"/>
+      <w:lvlJc w:val="left"/>
+      <w:pPr>
+        <w:ind w:left="3600" w:hanging="360"/>
+      </w:pPr>
+      <w:rPr>
+        <w:rFonts w:ascii="Courier New" w:hAnsi="Courier New" w:cs="Courier New" w:hint="default"/>
+      </w:rPr>
+    </w:lvl>
+    <w:lvl w:ilvl="5" w:tplc="04090005" w:tentative="1">
+      <w:start w:val="1"/>
+      <w:numFmt w:val="bullet"/>
+      <w:lvlText w:val=""/>
+      <w:lvlJc w:val="left"/>
+      <w:pPr>
+        <w:ind w:left="4320" w:hanging="360"/>
+      </w:pPr>
+      <w:rPr>
+        <w:rFonts w:ascii="Wingdings" w:hAnsi="Wingdings" w:hint="default"/>
+      </w:rPr>
+    </w:lvl>
+    <w:lvl w:ilvl="6" w:tplc="04090001" w:tentative="1">
+      <w:start w:val="1"/>
+      <w:numFmt w:val="bullet"/>
+      <w:lvlText w:val=""/>
+      <w:lvlJc w:val="left"/>
+      <w:pPr>
+        <w:ind w:left="5040" w:hanging="360"/>
+      </w:pPr>
+      <w:rPr>
+        <w:rFonts w:ascii="Symbol" w:hAnsi="Symbol" w:hint="default"/>
+      </w:rPr>
+    </w:lvl>
+    <w:lvl w:ilvl="7" w:tplc="04090003" w:tentative="1">
+      <w:start w:val="1"/>
+      <w:numFmt w:val="bullet"/>
+      <w:lvlText w:val="o"/>
+      <w:lvlJc w:val="left"/>
+      <w:pPr>
+        <w:ind w:left="5760" w:hanging="360"/>
+      </w:pPr>
+      <w:rPr>
+        <w:rFonts w:ascii="Courier New" w:hAnsi="Courier New" w:cs="Courier New" w:hint="default"/>
+      </w:rPr>
+    </w:lvl>
+    <w:lvl w:ilvl="8" w:tplc="04090005" w:tentative="1">
+      <w:start w:val="1"/>
+      <w:numFmt w:val="bullet"/>
+      <w:lvlText w:val=""/>
+      <w:lvlJc w:val="left"/>
+      <w:pPr>
+        <w:ind w:left="6480" w:hanging="360"/>
+      </w:pPr>
+      <w:rPr>
+        <w:rFonts w:ascii="Wingdings" w:hAnsi="Wingdings" w:hint="default"/>
+      </w:rPr>
+    </w:lvl>
+  </w:abstractNum>
   <w:num w:numId="1" w16cid:durableId="811095426">
     <w:abstractNumId w:val="0"/>
+  </w:num>
+  <w:num w:numId="2" w16cid:durableId="347491781">
+    <w:abstractNumId w:val="1"/>
   </w:num>
 </w:numbering>
 </file>

</xml_diff>